<commit_message>
Updated Project Plan and SRS
</commit_message>
<xml_diff>
--- a/INTROSE-GIOVANA-ProjectPlan.docx
+++ b/INTROSE-GIOVANA-ProjectPlan.docx
@@ -1,6 +1,6 @@
 
 <file path=word/document.xml><?xml version="1.0" encoding="utf-8"?>
-<w:document xmlns:wpc="http://schemas.microsoft.com/office/word/2010/wordprocessingCanvas" xmlns:mo="http://schemas.microsoft.com/office/mac/office/2008/main" xmlns:mc="http://schemas.openxmlformats.org/markup-compatibility/2006" xmlns:mv="urn:schemas-microsoft-com:mac:vml" xmlns:o="urn:schemas-microsoft-com:office:office" xmlns:r="http://schemas.openxmlformats.org/officeDocument/2006/relationships" xmlns:m="http://schemas.openxmlformats.org/officeDocument/2006/math" xmlns:v="urn:schemas-microsoft-com:vml" xmlns:wp14="http://schemas.microsoft.com/office/word/2010/wordprocessingDrawing" xmlns:wp="http://schemas.openxmlformats.org/drawingml/2006/wordprocessingDrawing" xmlns:w10="urn:schemas-microsoft-com:office:word" xmlns:w="http://schemas.openxmlformats.org/wordprocessingml/2006/main" xmlns:w14="http://schemas.microsoft.com/office/word/2010/wordml" xmlns:wpg="http://schemas.microsoft.com/office/word/2010/wordprocessingGroup" xmlns:wpi="http://schemas.microsoft.com/office/word/2010/wordprocessingInk" xmlns:wne="http://schemas.microsoft.com/office/word/2006/wordml" xmlns:wps="http://schemas.microsoft.com/office/word/2010/wordprocessingShape" mc:Ignorable="w14 wp14">
+<w:document xmlns:wpc="http://schemas.microsoft.com/office/word/2010/wordprocessingCanvas" xmlns:mc="http://schemas.openxmlformats.org/markup-compatibility/2006" xmlns:o="urn:schemas-microsoft-com:office:office" xmlns:r="http://schemas.openxmlformats.org/officeDocument/2006/relationships" xmlns:m="http://schemas.openxmlformats.org/officeDocument/2006/math" xmlns:v="urn:schemas-microsoft-com:vml" xmlns:wp14="http://schemas.microsoft.com/office/word/2010/wordprocessingDrawing" xmlns:wp="http://schemas.openxmlformats.org/drawingml/2006/wordprocessingDrawing" xmlns:w10="urn:schemas-microsoft-com:office:word" xmlns:w="http://schemas.openxmlformats.org/wordprocessingml/2006/main" xmlns:w14="http://schemas.microsoft.com/office/word/2010/wordml" xmlns:w15="http://schemas.microsoft.com/office/word/2012/wordml" xmlns:wpg="http://schemas.microsoft.com/office/word/2010/wordprocessingGroup" xmlns:wpi="http://schemas.microsoft.com/office/word/2010/wordprocessingInk" xmlns:wne="http://schemas.microsoft.com/office/word/2006/wordml" xmlns:wps="http://schemas.microsoft.com/office/word/2010/wordprocessingShape" mc:Ignorable="w14 w15 wp14">
   <w:background w:color="FFFFFF"/>
   <w:body>
     <w:p>
@@ -11,7 +11,6 @@
       <w:r>
         <w:rPr>
           <w:noProof/>
-          <w:lang w:val="en-US" w:eastAsia="en-US"/>
         </w:rPr>
         <mc:AlternateContent>
           <mc:Choice Requires="wps">
@@ -103,9 +102,9 @@
               </wp:anchor>
             </w:drawing>
           </mc:Choice>
-          <mc:Fallback xmlns:w15="http://schemas.microsoft.com/office/word/2012/wordml">
+          <mc:Fallback>
             <w:pict>
-              <v:rect id="Rectangle 2" o:spid="_x0000_s1026" style="position:absolute;left:0;text-align:left;margin-left:165.95pt;margin-top:-11.05pt;width:218.2pt;height:101.15pt;z-index:-251658240;visibility:visible;mso-wrap-style:square;mso-width-percent:0;mso-height-percent:0;mso-wrap-distance-left:9pt;mso-wrap-distance-top:0;mso-wrap-distance-right:9pt;mso-wrap-distance-bottom:0;mso-position-horizontal:absolute;mso-position-horizontal-relative:margin;mso-position-vertical:absolute;mso-position-vertical-relative:text;mso-width-percent:0;mso-height-percent:0;mso-width-relative:margin;mso-height-relative:margin;v-text-anchor:top" o:gfxdata="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" o:allowincell="f" stroked="f">
+              <v:rect w14:anchorId="03AC1B52" id="Rectangle 2" o:spid="_x0000_s1026" style="position:absolute;left:0;text-align:left;margin-left:165.95pt;margin-top:-11.05pt;width:218.2pt;height:101.15pt;z-index:-251658240;visibility:visible;mso-wrap-style:square;mso-width-percent:0;mso-height-percent:0;mso-wrap-distance-left:9pt;mso-wrap-distance-top:0;mso-wrap-distance-right:9pt;mso-wrap-distance-bottom:0;mso-position-horizontal:absolute;mso-position-horizontal-relative:margin;mso-position-vertical:absolute;mso-position-vertical-relative:text;mso-width-percent:0;mso-height-percent:0;mso-width-relative:margin;mso-height-relative:margin;v-text-anchor:top" o:gfxdata="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" o:allowincell="f" stroked="f">
                 <v:textbox inset="2.53958mm,1.2694mm,2.53958mm,1.2694mm">
                   <w:txbxContent>
                     <w:p>
@@ -155,7 +154,6 @@
       <w:r>
         <w:rPr>
           <w:noProof/>
-          <w:lang w:val="en-US" w:eastAsia="en-US"/>
         </w:rPr>
         <w:drawing>
           <wp:anchor distT="0" distB="0" distL="114300" distR="114300" simplePos="0" relativeHeight="251659264" behindDoc="0" locked="0" layoutInCell="0" hidden="0" allowOverlap="0" wp14:anchorId="3CE09FDF" wp14:editId="106200A9">
@@ -179,7 +177,7 @@
                     <pic:cNvPicPr preferRelativeResize="0"/>
                   </pic:nvPicPr>
                   <pic:blipFill>
-                    <a:blip r:embed="rId8"/>
+                    <a:blip r:embed="rId7"/>
                     <a:srcRect l="7197" t="12122" r="8144" b="9090"/>
                     <a:stretch>
                       <a:fillRect/>
@@ -7097,15 +7095,7 @@
                 <w:sz w:val="22"/>
                 <w:szCs w:val="22"/>
               </w:rPr>
-              <w:t xml:space="preserve"> </w:t>
-            </w:r>
-            <w:r>
-              <w:rPr>
-                <w:rFonts w:ascii="Calibri" w:eastAsia="Calibri" w:hAnsi="Calibri" w:cs="Calibri"/>
-                <w:sz w:val="22"/>
-                <w:szCs w:val="22"/>
-              </w:rPr>
-              <w:t>Mark Arevalo, Carvin Chuasang</w:t>
+              <w:t xml:space="preserve"> Mark Arevalo, Carvin Chuasang</w:t>
             </w:r>
           </w:p>
         </w:tc>
@@ -7335,15 +7325,7 @@
                 <w:sz w:val="22"/>
                 <w:szCs w:val="22"/>
               </w:rPr>
-              <w:t>1</w:t>
-            </w:r>
-            <w:r>
-              <w:rPr>
-                <w:rFonts w:ascii="Calibri" w:eastAsia="Calibri" w:hAnsi="Calibri" w:cs="Calibri"/>
-                <w:sz w:val="22"/>
-                <w:szCs w:val="22"/>
-              </w:rPr>
-              <w:t xml:space="preserve"> hour</w:t>
+              <w:t>1 hour</w:t>
             </w:r>
           </w:p>
         </w:tc>
@@ -7779,15 +7761,25 @@
                 <w:sz w:val="22"/>
                 <w:szCs w:val="22"/>
               </w:rPr>
-              <w:t xml:space="preserve">2 – Staff </w:t>
-            </w:r>
-            <w:r>
-              <w:rPr>
-                <w:rFonts w:ascii="Calibri" w:eastAsia="Calibri" w:hAnsi="Calibri" w:cs="Calibri"/>
-                <w:sz w:val="22"/>
-                <w:szCs w:val="22"/>
-              </w:rPr>
-              <w:t>view in POS</w:t>
+              <w:t>2 –</w:t>
+            </w:r>
+            <w:r>
+              <w:rPr>
+                <w:rFonts w:ascii="Calibri" w:eastAsia="Calibri" w:hAnsi="Calibri" w:cs="Calibri"/>
+                <w:sz w:val="22"/>
+                <w:szCs w:val="22"/>
+              </w:rPr>
+              <w:t xml:space="preserve"> </w:t>
+            </w:r>
+            <w:bookmarkStart w:id="1" w:name="_GoBack"/>
+            <w:bookmarkEnd w:id="1"/>
+            <w:r>
+              <w:rPr>
+                <w:rFonts w:ascii="Calibri" w:eastAsia="Calibri" w:hAnsi="Calibri" w:cs="Calibri"/>
+                <w:sz w:val="22"/>
+                <w:szCs w:val="22"/>
+              </w:rPr>
+              <w:t>Staff record transaction in POS</w:t>
             </w:r>
           </w:p>
         </w:tc>
@@ -7840,23 +7832,15 @@
                 <w:sz w:val="22"/>
                 <w:szCs w:val="22"/>
               </w:rPr>
-              <w:t xml:space="preserve">3 – Staff </w:t>
-            </w:r>
-            <w:r>
-              <w:rPr>
-                <w:rFonts w:ascii="Calibri" w:eastAsia="Calibri" w:hAnsi="Calibri" w:cs="Calibri"/>
-                <w:sz w:val="22"/>
-                <w:szCs w:val="22"/>
-              </w:rPr>
-              <w:t>record transaction</w:t>
-            </w:r>
-            <w:r>
-              <w:rPr>
-                <w:rFonts w:ascii="Calibri" w:eastAsia="Calibri" w:hAnsi="Calibri" w:cs="Calibri"/>
-                <w:sz w:val="22"/>
-                <w:szCs w:val="22"/>
-              </w:rPr>
-              <w:t xml:space="preserve"> in POS</w:t>
+              <w:t xml:space="preserve">3 – </w:t>
+            </w:r>
+            <w:r>
+              <w:rPr>
+                <w:rFonts w:ascii="Calibri" w:eastAsia="Calibri" w:hAnsi="Calibri" w:cs="Calibri"/>
+                <w:sz w:val="22"/>
+                <w:szCs w:val="22"/>
+              </w:rPr>
+              <w:t>Staff view in POS</w:t>
             </w:r>
           </w:p>
         </w:tc>
@@ -8300,12 +8284,10 @@
       <w:pPr>
         <w:jc w:val="both"/>
       </w:pPr>
-      <w:bookmarkStart w:id="1" w:name="_GoBack"/>
-      <w:bookmarkEnd w:id="1"/>
     </w:p>
     <w:p/>
     <w:sectPr>
-      <w:footerReference w:type="default" r:id="rId9"/>
+      <w:footerReference w:type="default" r:id="rId8"/>
       <w:pgSz w:w="12240" w:h="15840"/>
       <w:pgMar w:top="1440" w:right="1080" w:bottom="1440" w:left="1080" w:header="720" w:footer="720" w:gutter="0"/>
       <w:pgNumType w:start="1"/>
@@ -8317,7 +8299,7 @@
 </file>
 
 <file path=word/endnotes.xml><?xml version="1.0" encoding="utf-8"?>
-<w:endnotes xmlns:wpc="http://schemas.microsoft.com/office/word/2010/wordprocessingCanvas" xmlns:mo="http://schemas.microsoft.com/office/mac/office/2008/main" xmlns:mc="http://schemas.openxmlformats.org/markup-compatibility/2006" xmlns:mv="urn:schemas-microsoft-com:mac:vml" xmlns:o="urn:schemas-microsoft-com:office:office" xmlns:r="http://schemas.openxmlformats.org/officeDocument/2006/relationships" xmlns:m="http://schemas.openxmlformats.org/officeDocument/2006/math" xmlns:v="urn:schemas-microsoft-com:vml" xmlns:wp14="http://schemas.microsoft.com/office/word/2010/wordprocessingDrawing" xmlns:wp="http://schemas.openxmlformats.org/drawingml/2006/wordprocessingDrawing" xmlns:w10="urn:schemas-microsoft-com:office:word" xmlns:w="http://schemas.openxmlformats.org/wordprocessingml/2006/main" xmlns:w14="http://schemas.microsoft.com/office/word/2010/wordml" xmlns:wpg="http://schemas.microsoft.com/office/word/2010/wordprocessingGroup" xmlns:wpi="http://schemas.microsoft.com/office/word/2010/wordprocessingInk" xmlns:wne="http://schemas.microsoft.com/office/word/2006/wordml" xmlns:wps="http://schemas.microsoft.com/office/word/2010/wordprocessingShape" mc:Ignorable="w14 wp14">
+<w:endnotes xmlns:wpc="http://schemas.microsoft.com/office/word/2010/wordprocessingCanvas" xmlns:mc="http://schemas.openxmlformats.org/markup-compatibility/2006" xmlns:o="urn:schemas-microsoft-com:office:office" xmlns:r="http://schemas.openxmlformats.org/officeDocument/2006/relationships" xmlns:m="http://schemas.openxmlformats.org/officeDocument/2006/math" xmlns:v="urn:schemas-microsoft-com:vml" xmlns:wp14="http://schemas.microsoft.com/office/word/2010/wordprocessingDrawing" xmlns:wp="http://schemas.openxmlformats.org/drawingml/2006/wordprocessingDrawing" xmlns:w10="urn:schemas-microsoft-com:office:word" xmlns:w="http://schemas.openxmlformats.org/wordprocessingml/2006/main" xmlns:w14="http://schemas.microsoft.com/office/word/2010/wordml" xmlns:w15="http://schemas.microsoft.com/office/word/2012/wordml" xmlns:wpg="http://schemas.microsoft.com/office/word/2010/wordprocessingGroup" xmlns:wpi="http://schemas.microsoft.com/office/word/2010/wordprocessingInk" xmlns:wne="http://schemas.microsoft.com/office/word/2006/wordml" xmlns:wps="http://schemas.microsoft.com/office/word/2010/wordprocessingShape" mc:Ignorable="w14 w15 wp14">
   <w:endnote w:type="separator" w:id="-1">
     <w:p>
       <w:r>
@@ -8336,7 +8318,7 @@
 </file>
 
 <file path=word/footer1.xml><?xml version="1.0" encoding="utf-8"?>
-<w:ftr xmlns:wpc="http://schemas.microsoft.com/office/word/2010/wordprocessingCanvas" xmlns:mo="http://schemas.microsoft.com/office/mac/office/2008/main" xmlns:mc="http://schemas.openxmlformats.org/markup-compatibility/2006" xmlns:mv="urn:schemas-microsoft-com:mac:vml" xmlns:o="urn:schemas-microsoft-com:office:office" xmlns:r="http://schemas.openxmlformats.org/officeDocument/2006/relationships" xmlns:m="http://schemas.openxmlformats.org/officeDocument/2006/math" xmlns:v="urn:schemas-microsoft-com:vml" xmlns:wp14="http://schemas.microsoft.com/office/word/2010/wordprocessingDrawing" xmlns:wp="http://schemas.openxmlformats.org/drawingml/2006/wordprocessingDrawing" xmlns:w10="urn:schemas-microsoft-com:office:word" xmlns:w="http://schemas.openxmlformats.org/wordprocessingml/2006/main" xmlns:w14="http://schemas.microsoft.com/office/word/2010/wordml" xmlns:wpg="http://schemas.microsoft.com/office/word/2010/wordprocessingGroup" xmlns:wpi="http://schemas.microsoft.com/office/word/2010/wordprocessingInk" xmlns:wne="http://schemas.microsoft.com/office/word/2006/wordml" xmlns:wps="http://schemas.microsoft.com/office/word/2010/wordprocessingShape" mc:Ignorable="w14 wp14">
+<w:ftr xmlns:wpc="http://schemas.microsoft.com/office/word/2010/wordprocessingCanvas" xmlns:mc="http://schemas.openxmlformats.org/markup-compatibility/2006" xmlns:o="urn:schemas-microsoft-com:office:office" xmlns:r="http://schemas.openxmlformats.org/officeDocument/2006/relationships" xmlns:m="http://schemas.openxmlformats.org/officeDocument/2006/math" xmlns:v="urn:schemas-microsoft-com:vml" xmlns:wp14="http://schemas.microsoft.com/office/word/2010/wordprocessingDrawing" xmlns:wp="http://schemas.openxmlformats.org/drawingml/2006/wordprocessingDrawing" xmlns:w10="urn:schemas-microsoft-com:office:word" xmlns:w="http://schemas.openxmlformats.org/wordprocessingml/2006/main" xmlns:w14="http://schemas.microsoft.com/office/word/2010/wordml" xmlns:w15="http://schemas.microsoft.com/office/word/2012/wordml" xmlns:wpg="http://schemas.microsoft.com/office/word/2010/wordprocessingGroup" xmlns:wpi="http://schemas.microsoft.com/office/word/2010/wordprocessingInk" xmlns:wne="http://schemas.microsoft.com/office/word/2006/wordml" xmlns:wps="http://schemas.microsoft.com/office/word/2010/wordprocessingShape" mc:Ignorable="w14 w15 wp14">
   <w:p>
     <w:pPr>
       <w:tabs>
@@ -8358,7 +8340,7 @@
       <w:rPr>
         <w:noProof/>
       </w:rPr>
-      <w:t>8</w:t>
+      <w:t>7</w:t>
     </w:r>
     <w:r>
       <w:fldChar w:fldCharType="end"/>
@@ -8391,7 +8373,7 @@
 </file>
 
 <file path=word/footnotes.xml><?xml version="1.0" encoding="utf-8"?>
-<w:footnotes xmlns:wpc="http://schemas.microsoft.com/office/word/2010/wordprocessingCanvas" xmlns:mo="http://schemas.microsoft.com/office/mac/office/2008/main" xmlns:mc="http://schemas.openxmlformats.org/markup-compatibility/2006" xmlns:mv="urn:schemas-microsoft-com:mac:vml" xmlns:o="urn:schemas-microsoft-com:office:office" xmlns:r="http://schemas.openxmlformats.org/officeDocument/2006/relationships" xmlns:m="http://schemas.openxmlformats.org/officeDocument/2006/math" xmlns:v="urn:schemas-microsoft-com:vml" xmlns:wp14="http://schemas.microsoft.com/office/word/2010/wordprocessingDrawing" xmlns:wp="http://schemas.openxmlformats.org/drawingml/2006/wordprocessingDrawing" xmlns:w10="urn:schemas-microsoft-com:office:word" xmlns:w="http://schemas.openxmlformats.org/wordprocessingml/2006/main" xmlns:w14="http://schemas.microsoft.com/office/word/2010/wordml" xmlns:wpg="http://schemas.microsoft.com/office/word/2010/wordprocessingGroup" xmlns:wpi="http://schemas.microsoft.com/office/word/2010/wordprocessingInk" xmlns:wne="http://schemas.microsoft.com/office/word/2006/wordml" xmlns:wps="http://schemas.microsoft.com/office/word/2010/wordprocessingShape" mc:Ignorable="w14 wp14">
+<w:footnotes xmlns:wpc="http://schemas.microsoft.com/office/word/2010/wordprocessingCanvas" xmlns:mc="http://schemas.openxmlformats.org/markup-compatibility/2006" xmlns:o="urn:schemas-microsoft-com:office:office" xmlns:r="http://schemas.openxmlformats.org/officeDocument/2006/relationships" xmlns:m="http://schemas.openxmlformats.org/officeDocument/2006/math" xmlns:v="urn:schemas-microsoft-com:vml" xmlns:wp14="http://schemas.microsoft.com/office/word/2010/wordprocessingDrawing" xmlns:wp="http://schemas.openxmlformats.org/drawingml/2006/wordprocessingDrawing" xmlns:w10="urn:schemas-microsoft-com:office:word" xmlns:w="http://schemas.openxmlformats.org/wordprocessingml/2006/main" xmlns:w14="http://schemas.microsoft.com/office/word/2010/wordml" xmlns:w15="http://schemas.microsoft.com/office/word/2012/wordml" xmlns:wpg="http://schemas.microsoft.com/office/word/2010/wordprocessingGroup" xmlns:wpi="http://schemas.microsoft.com/office/word/2010/wordprocessingInk" xmlns:wne="http://schemas.microsoft.com/office/word/2006/wordml" xmlns:wps="http://schemas.microsoft.com/office/word/2010/wordprocessingShape" mc:Ignorable="w14 w15 wp14">
   <w:footnote w:type="separator" w:id="-1">
     <w:p>
       <w:r>
@@ -8410,7 +8392,7 @@
 </file>
 
 <file path=word/numbering.xml><?xml version="1.0" encoding="utf-8"?>
-<w:numbering xmlns:wpc="http://schemas.microsoft.com/office/word/2010/wordprocessingCanvas" xmlns:mo="http://schemas.microsoft.com/office/mac/office/2008/main" xmlns:mc="http://schemas.openxmlformats.org/markup-compatibility/2006" xmlns:mv="urn:schemas-microsoft-com:mac:vml" xmlns:o="urn:schemas-microsoft-com:office:office" xmlns:r="http://schemas.openxmlformats.org/officeDocument/2006/relationships" xmlns:m="http://schemas.openxmlformats.org/officeDocument/2006/math" xmlns:v="urn:schemas-microsoft-com:vml" xmlns:wp14="http://schemas.microsoft.com/office/word/2010/wordprocessingDrawing" xmlns:wp="http://schemas.openxmlformats.org/drawingml/2006/wordprocessingDrawing" xmlns:w10="urn:schemas-microsoft-com:office:word" xmlns:w="http://schemas.openxmlformats.org/wordprocessingml/2006/main" xmlns:w14="http://schemas.microsoft.com/office/word/2010/wordml" xmlns:wpg="http://schemas.microsoft.com/office/word/2010/wordprocessingGroup" xmlns:wpi="http://schemas.microsoft.com/office/word/2010/wordprocessingInk" xmlns:wne="http://schemas.microsoft.com/office/word/2006/wordml" xmlns:wps="http://schemas.microsoft.com/office/word/2010/wordprocessingShape" mc:Ignorable="w14 wp14">
+<w:numbering xmlns:wpc="http://schemas.microsoft.com/office/word/2010/wordprocessingCanvas" xmlns:mc="http://schemas.openxmlformats.org/markup-compatibility/2006" xmlns:o="urn:schemas-microsoft-com:office:office" xmlns:r="http://schemas.openxmlformats.org/officeDocument/2006/relationships" xmlns:m="http://schemas.openxmlformats.org/officeDocument/2006/math" xmlns:v="urn:schemas-microsoft-com:vml" xmlns:wp14="http://schemas.microsoft.com/office/word/2010/wordprocessingDrawing" xmlns:wp="http://schemas.openxmlformats.org/drawingml/2006/wordprocessingDrawing" xmlns:w10="urn:schemas-microsoft-com:office:word" xmlns:w="http://schemas.openxmlformats.org/wordprocessingml/2006/main" xmlns:w14="http://schemas.microsoft.com/office/word/2010/wordml" xmlns:w15="http://schemas.microsoft.com/office/word/2012/wordml" xmlns:wpg="http://schemas.microsoft.com/office/word/2010/wordprocessingGroup" xmlns:wpi="http://schemas.microsoft.com/office/word/2010/wordprocessingInk" xmlns:wne="http://schemas.microsoft.com/office/word/2006/wordml" xmlns:wps="http://schemas.microsoft.com/office/word/2010/wordprocessingShape" mc:Ignorable="w14 w15 wp14">
   <w:abstractNum w:abstractNumId="0">
     <w:nsid w:val="196F6AB4"/>
     <w:multiLevelType w:val="multilevel"/>
@@ -8598,7 +8580,7 @@
 </file>
 
 <file path=word/styles.xml><?xml version="1.0" encoding="utf-8"?>
-<w:styles xmlns:mc="http://schemas.openxmlformats.org/markup-compatibility/2006" xmlns:r="http://schemas.openxmlformats.org/officeDocument/2006/relationships" xmlns:w="http://schemas.openxmlformats.org/wordprocessingml/2006/main" xmlns:w14="http://schemas.microsoft.com/office/word/2010/wordml" mc:Ignorable="w14">
+<w:styles xmlns:mc="http://schemas.openxmlformats.org/markup-compatibility/2006" xmlns:r="http://schemas.openxmlformats.org/officeDocument/2006/relationships" xmlns:w="http://schemas.openxmlformats.org/wordprocessingml/2006/main" xmlns:w14="http://schemas.microsoft.com/office/word/2010/wordml" xmlns:w15="http://schemas.microsoft.com/office/word/2012/wordml" mc:Ignorable="w14 w15">
   <w:docDefaults>
     <w:rPrDefault>
       <w:rPr>
@@ -8611,685 +8593,369 @@
     </w:rPrDefault>
     <w:pPrDefault/>
   </w:docDefaults>
-  <w:latentStyles w:defLockedState="0" w:defUIPriority="99" w:defSemiHidden="1" w:defUnhideWhenUsed="1" w:defQFormat="0" w:count="276">
-    <w:lsdException w:name="Normal" w:semiHidden="0" w:uiPriority="0" w:unhideWhenUsed="0" w:qFormat="1"/>
-    <w:lsdException w:name="heading 1" w:semiHidden="0" w:uiPriority="9" w:unhideWhenUsed="0" w:qFormat="1"/>
-    <w:lsdException w:name="heading 2" w:uiPriority="9" w:qFormat="1"/>
-    <w:lsdException w:name="heading 3" w:uiPriority="9" w:qFormat="1"/>
-    <w:lsdException w:name="heading 4" w:uiPriority="9" w:qFormat="1"/>
-    <w:lsdException w:name="heading 5" w:uiPriority="9" w:qFormat="1"/>
-    <w:lsdException w:name="heading 6" w:uiPriority="9" w:qFormat="1"/>
-    <w:lsdException w:name="heading 7" w:uiPriority="9" w:qFormat="1"/>
-    <w:lsdException w:name="heading 8" w:uiPriority="9" w:qFormat="1"/>
-    <w:lsdException w:name="heading 9" w:uiPriority="9" w:qFormat="1"/>
-    <w:lsdException w:name="toc 1" w:uiPriority="39"/>
-    <w:lsdException w:name="toc 2" w:uiPriority="39"/>
-    <w:lsdException w:name="toc 3" w:uiPriority="39"/>
-    <w:lsdException w:name="toc 4" w:uiPriority="39"/>
-    <w:lsdException w:name="toc 5" w:uiPriority="39"/>
-    <w:lsdException w:name="toc 6" w:uiPriority="39"/>
-    <w:lsdException w:name="toc 7" w:uiPriority="39"/>
-    <w:lsdException w:name="toc 8" w:uiPriority="39"/>
-    <w:lsdException w:name="toc 9" w:uiPriority="39"/>
-    <w:lsdException w:name="caption" w:uiPriority="35" w:qFormat="1"/>
-    <w:lsdException w:name="Title" w:semiHidden="0" w:uiPriority="10" w:unhideWhenUsed="0" w:qFormat="1"/>
-    <w:lsdException w:name="Default Paragraph Font" w:uiPriority="1"/>
-    <w:lsdException w:name="Subtitle" w:semiHidden="0" w:uiPriority="11" w:unhideWhenUsed="0" w:qFormat="1"/>
-    <w:lsdException w:name="Strong" w:semiHidden="0" w:uiPriority="22" w:unhideWhenUsed="0" w:qFormat="1"/>
-    <w:lsdException w:name="Emphasis" w:semiHidden="0" w:uiPriority="20" w:unhideWhenUsed="0" w:qFormat="1"/>
-    <w:lsdException w:name="Table Grid" w:semiHidden="0" w:uiPriority="39" w:unhideWhenUsed="0"/>
-    <w:lsdException w:name="Note Level 1" w:semiHidden="0" w:unhideWhenUsed="0"/>
-    <w:lsdException w:name="Note Level 2" w:semiHidden="0" w:unhideWhenUsed="0"/>
-    <w:lsdException w:name="Note Level 3" w:semiHidden="0" w:unhideWhenUsed="0"/>
-    <w:lsdException w:name="Note Level 4" w:semiHidden="0" w:unhideWhenUsed="0"/>
-    <w:lsdException w:name="Note Level 5" w:semiHidden="0" w:unhideWhenUsed="0"/>
-    <w:lsdException w:name="Note Level 6" w:semiHidden="0" w:unhideWhenUsed="0"/>
-    <w:lsdException w:name="Note Level 7" w:semiHidden="0" w:unhideWhenUsed="0"/>
-    <w:lsdException w:name="Note Level 8" w:semiHidden="0" w:unhideWhenUsed="0"/>
-    <w:lsdException w:name="Note Level 9" w:semiHidden="0" w:unhideWhenUsed="0"/>
-    <w:lsdException w:name="Placeholder Text" w:unhideWhenUsed="0"/>
-    <w:lsdException w:name="No Spacing" w:semiHidden="0" w:uiPriority="1" w:unhideWhenUsed="0" w:qFormat="1"/>
-    <w:lsdException w:name="Light Shading" w:semiHidden="0" w:uiPriority="60" w:unhideWhenUsed="0"/>
-    <w:lsdException w:name="Light List" w:semiHidden="0" w:uiPriority="61" w:unhideWhenUsed="0"/>
-    <w:lsdException w:name="Light Grid" w:semiHidden="0" w:uiPriority="62" w:unhideWhenUsed="0"/>
-    <w:lsdException w:name="Medium Shading 1" w:semiHidden="0" w:uiPriority="63" w:unhideWhenUsed="0"/>
-    <w:lsdException w:name="Medium Shading 2" w:semiHidden="0" w:uiPriority="64" w:unhideWhenUsed="0"/>
-    <w:lsdException w:name="Medium List 1" w:semiHidden="0" w:uiPriority="65" w:unhideWhenUsed="0"/>
-    <w:lsdException w:name="Medium List 2" w:semiHidden="0" w:uiPriority="66" w:unhideWhenUsed="0"/>
-    <w:lsdException w:name="Medium Grid 1" w:semiHidden="0" w:uiPriority="67" w:unhideWhenUsed="0"/>
-    <w:lsdException w:name="Medium Grid 2" w:semiHidden="0" w:uiPriority="68" w:unhideWhenUsed="0"/>
-    <w:lsdException w:name="Medium Grid 3" w:semiHidden="0" w:uiPriority="69" w:unhideWhenUsed="0"/>
-    <w:lsdException w:name="Dark List" w:semiHidden="0" w:uiPriority="70" w:unhideWhenUsed="0"/>
-    <w:lsdException w:name="Colorful Shading" w:semiHidden="0" w:uiPriority="71" w:unhideWhenUsed="0"/>
-    <w:lsdException w:name="Colorful List" w:semiHidden="0" w:uiPriority="72" w:unhideWhenUsed="0"/>
-    <w:lsdException w:name="Colorful Grid" w:semiHidden="0" w:uiPriority="73" w:unhideWhenUsed="0"/>
-    <w:lsdException w:name="Light Shading Accent 1" w:semiHidden="0" w:uiPriority="60" w:unhideWhenUsed="0"/>
-    <w:lsdException w:name="Light List Accent 1" w:semiHidden="0" w:uiPriority="61" w:unhideWhenUsed="0"/>
-    <w:lsdException w:name="Light Grid Accent 1" w:semiHidden="0" w:uiPriority="62" w:unhideWhenUsed="0"/>
-    <w:lsdException w:name="Medium Shading 1 Accent 1" w:semiHidden="0" w:uiPriority="63" w:unhideWhenUsed="0"/>
-    <w:lsdException w:name="Medium Shading 2 Accent 1" w:semiHidden="0" w:uiPriority="64" w:unhideWhenUsed="0"/>
-    <w:lsdException w:name="Medium List 1 Accent 1" w:semiHidden="0" w:uiPriority="65" w:unhideWhenUsed="0"/>
-    <w:lsdException w:name="Revision" w:unhideWhenUsed="0"/>
-    <w:lsdException w:name="List Paragraph" w:semiHidden="0" w:uiPriority="34" w:unhideWhenUsed="0" w:qFormat="1"/>
-    <w:lsdException w:name="Quote" w:semiHidden="0" w:uiPriority="29" w:unhideWhenUsed="0" w:qFormat="1"/>
-    <w:lsdException w:name="Intense Quote" w:semiHidden="0" w:uiPriority="30" w:unhideWhenUsed="0" w:qFormat="1"/>
-    <w:lsdException w:name="Medium List 2 Accent 1" w:semiHidden="0" w:uiPriority="66" w:unhideWhenUsed="0"/>
-    <w:lsdException w:name="Medium Grid 1 Accent 1" w:semiHidden="0" w:uiPriority="67" w:unhideWhenUsed="0"/>
-    <w:lsdException w:name="Medium Grid 2 Accent 1" w:semiHidden="0" w:uiPriority="68" w:unhideWhenUsed="0"/>
-    <w:lsdException w:name="Medium Grid 3 Accent 1" w:semiHidden="0" w:uiPriority="69" w:unhideWhenUsed="0"/>
-    <w:lsdException w:name="Dark List Accent 1" w:semiHidden="0" w:uiPriority="70" w:unhideWhenUsed="0"/>
-    <w:lsdException w:name="Colorful Shading Accent 1" w:semiHidden="0" w:uiPriority="71" w:unhideWhenUsed="0"/>
-    <w:lsdException w:name="Colorful List Accent 1" w:semiHidden="0" w:uiPriority="72" w:unhideWhenUsed="0"/>
-    <w:lsdException w:name="Colorful Grid Accent 1" w:semiHidden="0" w:uiPriority="73" w:unhideWhenUsed="0"/>
-    <w:lsdException w:name="Light Shading Accent 2" w:semiHidden="0" w:uiPriority="60" w:unhideWhenUsed="0"/>
-    <w:lsdException w:name="Light List Accent 2" w:semiHidden="0" w:uiPriority="61" w:unhideWhenUsed="0"/>
-    <w:lsdException w:name="Light Grid Accent 2" w:semiHidden="0" w:uiPriority="62" w:unhideWhenUsed="0"/>
-    <w:lsdException w:name="Medium Shading 1 Accent 2" w:semiHidden="0" w:uiPriority="63" w:unhideWhenUsed="0"/>
-    <w:lsdException w:name="Medium Shading 2 Accent 2" w:semiHidden="0" w:uiPriority="64" w:unhideWhenUsed="0"/>
-    <w:lsdException w:name="Medium List 1 Accent 2" w:semiHidden="0" w:uiPriority="65" w:unhideWhenUsed="0"/>
-    <w:lsdException w:name="Medium List 2 Accent 2" w:semiHidden="0" w:uiPriority="66" w:unhideWhenUsed="0"/>
-    <w:lsdException w:name="Medium Grid 1 Accent 2" w:semiHidden="0" w:uiPriority="67" w:unhideWhenUsed="0"/>
-    <w:lsdException w:name="Medium Grid 2 Accent 2" w:semiHidden="0" w:uiPriority="68" w:unhideWhenUsed="0"/>
-    <w:lsdException w:name="Medium Grid 3 Accent 2" w:semiHidden="0" w:uiPriority="69" w:unhideWhenUsed="0"/>
-    <w:lsdException w:name="Dark List Accent 2" w:semiHidden="0" w:uiPriority="70" w:unhideWhenUsed="0"/>
-    <w:lsdException w:name="Colorful Shading Accent 2" w:semiHidden="0" w:uiPriority="71" w:unhideWhenUsed="0"/>
-    <w:lsdException w:name="Colorful List Accent 2" w:semiHidden="0" w:uiPriority="72" w:unhideWhenUsed="0"/>
-    <w:lsdException w:name="Colorful Grid Accent 2" w:semiHidden="0" w:uiPriority="73" w:unhideWhenUsed="0"/>
-    <w:lsdException w:name="Light Shading Accent 3" w:semiHidden="0" w:uiPriority="60" w:unhideWhenUsed="0"/>
-    <w:lsdException w:name="Light List Accent 3" w:semiHidden="0" w:uiPriority="61" w:unhideWhenUsed="0"/>
-    <w:lsdException w:name="Light Grid Accent 3" w:semiHidden="0" w:uiPriority="62" w:unhideWhenUsed="0"/>
-    <w:lsdException w:name="Medium Shading 1 Accent 3" w:semiHidden="0" w:uiPriority="63" w:unhideWhenUsed="0"/>
-    <w:lsdException w:name="Medium Shading 2 Accent 3" w:semiHidden="0" w:uiPriority="64" w:unhideWhenUsed="0"/>
-    <w:lsdException w:name="Medium List 1 Accent 3" w:semiHidden="0" w:uiPriority="65" w:unhideWhenUsed="0"/>
-    <w:lsdException w:name="Medium List 2 Accent 3" w:semiHidden="0" w:uiPriority="66" w:unhideWhenUsed="0"/>
-    <w:lsdException w:name="Medium Grid 1 Accent 3" w:semiHidden="0" w:uiPriority="67" w:unhideWhenUsed="0"/>
-    <w:lsdException w:name="Medium Grid 2 Accent 3" w:semiHidden="0" w:uiPriority="68" w:unhideWhenUsed="0"/>
-    <w:lsdException w:name="Medium Grid 3 Accent 3" w:semiHidden="0" w:uiPriority="69" w:unhideWhenUsed="0"/>
-    <w:lsdException w:name="Dark List Accent 3" w:semiHidden="0" w:uiPriority="70" w:unhideWhenUsed="0"/>
-    <w:lsdException w:name="Colorful Shading Accent 3" w:semiHidden="0" w:uiPriority="71" w:unhideWhenUsed="0"/>
-    <w:lsdException w:name="Colorful List Accent 3" w:semiHidden="0" w:uiPriority="72" w:unhideWhenUsed="0"/>
-    <w:lsdException w:name="Colorful Grid Accent 3" w:semiHidden="0" w:uiPriority="73" w:unhideWhenUsed="0"/>
-    <w:lsdException w:name="Light Shading Accent 4" w:semiHidden="0" w:uiPriority="60" w:unhideWhenUsed="0"/>
-    <w:lsdException w:name="Light List Accent 4" w:semiHidden="0" w:uiPriority="61" w:unhideWhenUsed="0"/>
-    <w:lsdException w:name="Light Grid Accent 4" w:semiHidden="0" w:uiPriority="62" w:unhideWhenUsed="0"/>
-    <w:lsdException w:name="Medium Shading 1 Accent 4" w:semiHidden="0" w:uiPriority="63" w:unhideWhenUsed="0"/>
-    <w:lsdException w:name="Medium Shading 2 Accent 4" w:semiHidden="0" w:uiPriority="64" w:unhideWhenUsed="0"/>
-    <w:lsdException w:name="Medium List 1 Accent 4" w:semiHidden="0" w:uiPriority="65" w:unhideWhenUsed="0"/>
-    <w:lsdException w:name="Medium List 2 Accent 4" w:semiHidden="0" w:uiPriority="66" w:unhideWhenUsed="0"/>
-    <w:lsdException w:name="Medium Grid 1 Accent 4" w:semiHidden="0" w:uiPriority="67" w:unhideWhenUsed="0"/>
-    <w:lsdException w:name="Medium Grid 2 Accent 4" w:semiHidden="0" w:uiPriority="68" w:unhideWhenUsed="0"/>
-    <w:lsdException w:name="Medium Grid 3 Accent 4" w:semiHidden="0" w:uiPriority="69" w:unhideWhenUsed="0"/>
-    <w:lsdException w:name="Dark List Accent 4" w:semiHidden="0" w:uiPriority="70" w:unhideWhenUsed="0"/>
-    <w:lsdException w:name="Colorful Shading Accent 4" w:semiHidden="0" w:uiPriority="71" w:unhideWhenUsed="0"/>
-    <w:lsdException w:name="Colorful List Accent 4" w:semiHidden="0" w:uiPriority="72" w:unhideWhenUsed="0"/>
-    <w:lsdException w:name="Colorful Grid Accent 4" w:semiHidden="0" w:uiPriority="73" w:unhideWhenUsed="0"/>
-    <w:lsdException w:name="Light Shading Accent 5" w:semiHidden="0" w:uiPriority="60" w:unhideWhenUsed="0"/>
-    <w:lsdException w:name="Light List Accent 5" w:semiHidden="0" w:uiPriority="61" w:unhideWhenUsed="0"/>
-    <w:lsdException w:name="Light Grid Accent 5" w:semiHidden="0" w:uiPriority="62" w:unhideWhenUsed="0"/>
-    <w:lsdException w:name="Medium Shading 1 Accent 5" w:semiHidden="0" w:uiPriority="63" w:unhideWhenUsed="0"/>
-    <w:lsdException w:name="Medium Shading 2 Accent 5" w:semiHidden="0" w:uiPriority="64" w:unhideWhenUsed="0"/>
-    <w:lsdException w:name="Medium List 1 Accent 5" w:semiHidden="0" w:uiPriority="65" w:unhideWhenUsed="0"/>
-    <w:lsdException w:name="Medium List 2 Accent 5" w:semiHidden="0" w:uiPriority="66" w:unhideWhenUsed="0"/>
-    <w:lsdException w:name="Medium Grid 1 Accent 5" w:semiHidden="0" w:uiPriority="67" w:unhideWhenUsed="0"/>
-    <w:lsdException w:name="Medium Grid 2 Accent 5" w:semiHidden="0" w:uiPriority="68" w:unhideWhenUsed="0"/>
-    <w:lsdException w:name="Medium Grid 3 Accent 5" w:semiHidden="0" w:uiPriority="69" w:unhideWhenUsed="0"/>
-    <w:lsdException w:name="Dark List Accent 5" w:semiHidden="0" w:uiPriority="70" w:unhideWhenUsed="0"/>
-    <w:lsdException w:name="Colorful Shading Accent 5" w:semiHidden="0" w:uiPriority="71" w:unhideWhenUsed="0"/>
-    <w:lsdException w:name="Colorful List Accent 5" w:semiHidden="0" w:uiPriority="72" w:unhideWhenUsed="0"/>
-    <w:lsdException w:name="Colorful Grid Accent 5" w:semiHidden="0" w:uiPriority="73" w:unhideWhenUsed="0"/>
-    <w:lsdException w:name="Light Shading Accent 6" w:semiHidden="0" w:uiPriority="60" w:unhideWhenUsed="0"/>
-    <w:lsdException w:name="Light List Accent 6" w:semiHidden="0" w:uiPriority="61" w:unhideWhenUsed="0"/>
-    <w:lsdException w:name="Light Grid Accent 6" w:semiHidden="0" w:uiPriority="62" w:unhideWhenUsed="0"/>
-    <w:lsdException w:name="Medium Shading 1 Accent 6" w:semiHidden="0" w:uiPriority="63" w:unhideWhenUsed="0"/>
-    <w:lsdException w:name="Medium Shading 2 Accent 6" w:semiHidden="0" w:uiPriority="64" w:unhideWhenUsed="0"/>
-    <w:lsdException w:name="Medium List 1 Accent 6" w:semiHidden="0" w:uiPriority="65" w:unhideWhenUsed="0"/>
-    <w:lsdException w:name="Medium List 2 Accent 6" w:semiHidden="0" w:uiPriority="66" w:unhideWhenUsed="0"/>
-    <w:lsdException w:name="Medium Grid 1 Accent 6" w:semiHidden="0" w:uiPriority="67" w:unhideWhenUsed="0"/>
-    <w:lsdException w:name="Medium Grid 2 Accent 6" w:semiHidden="0" w:uiPriority="68" w:unhideWhenUsed="0"/>
-    <w:lsdException w:name="Medium Grid 3 Accent 6" w:semiHidden="0" w:uiPriority="69" w:unhideWhenUsed="0"/>
-    <w:lsdException w:name="Dark List Accent 6" w:semiHidden="0" w:uiPriority="70" w:unhideWhenUsed="0"/>
-    <w:lsdException w:name="Colorful Shading Accent 6" w:semiHidden="0" w:uiPriority="71" w:unhideWhenUsed="0"/>
-    <w:lsdException w:name="Colorful List Accent 6" w:semiHidden="0" w:uiPriority="72" w:unhideWhenUsed="0"/>
-    <w:lsdException w:name="Colorful Grid Accent 6" w:semiHidden="0" w:uiPriority="73" w:unhideWhenUsed="0"/>
-    <w:lsdException w:name="Subtle Emphasis" w:semiHidden="0" w:uiPriority="19" w:unhideWhenUsed="0" w:qFormat="1"/>
-    <w:lsdException w:name="Intense Emphasis" w:semiHidden="0" w:uiPriority="21" w:unhideWhenUsed="0" w:qFormat="1"/>
-    <w:lsdException w:name="Subtle Reference" w:semiHidden="0" w:uiPriority="31" w:unhideWhenUsed="0" w:qFormat="1"/>
-    <w:lsdException w:name="Intense Reference" w:semiHidden="0" w:uiPriority="32" w:unhideWhenUsed="0" w:qFormat="1"/>
-    <w:lsdException w:name="Book Title" w:semiHidden="0" w:uiPriority="33" w:unhideWhenUsed="0" w:qFormat="1"/>
-    <w:lsdException w:name="Bibliography" w:uiPriority="37"/>
-    <w:lsdException w:name="TOC Heading" w:uiPriority="39" w:qFormat="1"/>
-  </w:latentStyles>
-  <w:style w:type="paragraph" w:default="1" w:styleId="Normal">
-    <w:name w:val="Normal"/>
-  </w:style>
-  <w:style w:type="paragraph" w:styleId="Heading1">
-    <w:name w:val="heading 1"/>
-    <w:basedOn w:val="Normal"/>
-    <w:next w:val="Normal"/>
-    <w:pPr>
-      <w:keepNext/>
-      <w:keepLines/>
-      <w:spacing w:before="100" w:after="100"/>
-      <w:outlineLvl w:val="0"/>
-    </w:pPr>
-    <w:rPr>
-      <w:b/>
-      <w:sz w:val="48"/>
-      <w:szCs w:val="48"/>
-    </w:rPr>
-  </w:style>
-  <w:style w:type="paragraph" w:styleId="Heading2">
-    <w:name w:val="heading 2"/>
-    <w:basedOn w:val="Normal"/>
-    <w:next w:val="Normal"/>
-    <w:pPr>
-      <w:keepNext/>
-      <w:keepLines/>
-      <w:spacing w:before="360" w:after="80"/>
-      <w:contextualSpacing/>
-      <w:outlineLvl w:val="1"/>
-    </w:pPr>
-    <w:rPr>
-      <w:b/>
-      <w:sz w:val="36"/>
-      <w:szCs w:val="36"/>
-    </w:rPr>
-  </w:style>
-  <w:style w:type="paragraph" w:styleId="Heading3">
-    <w:name w:val="heading 3"/>
-    <w:basedOn w:val="Normal"/>
-    <w:next w:val="Normal"/>
-    <w:pPr>
-      <w:keepNext/>
-      <w:keepLines/>
-      <w:spacing w:before="280" w:after="80"/>
-      <w:contextualSpacing/>
-      <w:outlineLvl w:val="2"/>
-    </w:pPr>
-    <w:rPr>
-      <w:b/>
-      <w:sz w:val="28"/>
-      <w:szCs w:val="28"/>
-    </w:rPr>
-  </w:style>
-  <w:style w:type="paragraph" w:styleId="Heading4">
-    <w:name w:val="heading 4"/>
-    <w:basedOn w:val="Normal"/>
-    <w:next w:val="Normal"/>
-    <w:pPr>
-      <w:keepNext/>
-      <w:keepLines/>
-      <w:spacing w:before="240" w:after="40"/>
-      <w:contextualSpacing/>
-      <w:outlineLvl w:val="3"/>
-    </w:pPr>
-    <w:rPr>
-      <w:b/>
-    </w:rPr>
-  </w:style>
-  <w:style w:type="paragraph" w:styleId="Heading5">
-    <w:name w:val="heading 5"/>
-    <w:basedOn w:val="Normal"/>
-    <w:next w:val="Normal"/>
-    <w:pPr>
-      <w:keepNext/>
-      <w:keepLines/>
-      <w:spacing w:before="220" w:after="40"/>
-      <w:contextualSpacing/>
-      <w:outlineLvl w:val="4"/>
-    </w:pPr>
-    <w:rPr>
-      <w:b/>
-      <w:sz w:val="22"/>
-      <w:szCs w:val="22"/>
-    </w:rPr>
-  </w:style>
-  <w:style w:type="paragraph" w:styleId="Heading6">
-    <w:name w:val="heading 6"/>
-    <w:basedOn w:val="Normal"/>
-    <w:next w:val="Normal"/>
-    <w:pPr>
-      <w:keepNext/>
-      <w:keepLines/>
-      <w:spacing w:before="200" w:after="40"/>
-      <w:contextualSpacing/>
-      <w:outlineLvl w:val="5"/>
-    </w:pPr>
-    <w:rPr>
-      <w:b/>
-      <w:sz w:val="20"/>
-      <w:szCs w:val="20"/>
-    </w:rPr>
-  </w:style>
-  <w:style w:type="character" w:default="1" w:styleId="DefaultParagraphFont">
-    <w:name w:val="Default Paragraph Font"/>
-    <w:uiPriority w:val="1"/>
-    <w:semiHidden/>
-    <w:unhideWhenUsed/>
-  </w:style>
-  <w:style w:type="table" w:default="1" w:styleId="TableNormal">
-    <w:name w:val="Normal Table"/>
-    <w:uiPriority w:val="99"/>
-    <w:semiHidden/>
-    <w:unhideWhenUsed/>
-    <w:tblPr>
-      <w:tblInd w:w="0" w:type="dxa"/>
-      <w:tblCellMar>
-        <w:top w:w="0" w:type="dxa"/>
-        <w:left w:w="108" w:type="dxa"/>
-        <w:bottom w:w="0" w:type="dxa"/>
-        <w:right w:w="108" w:type="dxa"/>
-      </w:tblCellMar>
-    </w:tblPr>
-  </w:style>
-  <w:style w:type="numbering" w:default="1" w:styleId="NoList">
-    <w:name w:val="No List"/>
-    <w:uiPriority w:val="99"/>
-    <w:semiHidden/>
-    <w:unhideWhenUsed/>
-  </w:style>
-  <w:style w:type="paragraph" w:styleId="Title">
-    <w:name w:val="Title"/>
-    <w:basedOn w:val="Normal"/>
-    <w:next w:val="Normal"/>
-    <w:pPr>
-      <w:keepNext/>
-      <w:keepLines/>
-      <w:spacing w:before="480" w:after="120"/>
-      <w:contextualSpacing/>
-    </w:pPr>
-    <w:rPr>
-      <w:b/>
-      <w:sz w:val="72"/>
-      <w:szCs w:val="72"/>
-    </w:rPr>
-  </w:style>
-  <w:style w:type="paragraph" w:styleId="Subtitle">
-    <w:name w:val="Subtitle"/>
-    <w:basedOn w:val="Normal"/>
-    <w:next w:val="Normal"/>
-    <w:pPr>
-      <w:keepNext/>
-      <w:keepLines/>
-      <w:spacing w:before="360" w:after="80"/>
-      <w:contextualSpacing/>
-    </w:pPr>
-    <w:rPr>
-      <w:rFonts w:ascii="Georgia" w:eastAsia="Georgia" w:hAnsi="Georgia" w:cs="Georgia"/>
-      <w:i/>
-      <w:color w:val="666666"/>
-      <w:sz w:val="48"/>
-      <w:szCs w:val="48"/>
-    </w:rPr>
-  </w:style>
-  <w:style w:type="table" w:customStyle="1" w:styleId="a">
-    <w:basedOn w:val="TableNormal"/>
-    <w:pPr>
-      <w:contextualSpacing/>
-    </w:pPr>
-    <w:tblPr>
-      <w:tblStyleRowBandSize w:val="1"/>
-      <w:tblStyleColBandSize w:val="1"/>
-      <w:tblInd w:w="0" w:type="dxa"/>
-      <w:tblCellMar>
-        <w:top w:w="0" w:type="dxa"/>
-        <w:left w:w="115" w:type="dxa"/>
-        <w:bottom w:w="0" w:type="dxa"/>
-        <w:right w:w="115" w:type="dxa"/>
-      </w:tblCellMar>
-    </w:tblPr>
-  </w:style>
-  <w:style w:type="table" w:customStyle="1" w:styleId="a0">
-    <w:basedOn w:val="TableNormal"/>
-    <w:pPr>
-      <w:contextualSpacing/>
-    </w:pPr>
-    <w:tblPr>
-      <w:tblStyleRowBandSize w:val="1"/>
-      <w:tblStyleColBandSize w:val="1"/>
-      <w:tblInd w:w="0" w:type="dxa"/>
-      <w:tblCellMar>
-        <w:top w:w="0" w:type="dxa"/>
-        <w:left w:w="115" w:type="dxa"/>
-        <w:bottom w:w="0" w:type="dxa"/>
-        <w:right w:w="115" w:type="dxa"/>
-      </w:tblCellMar>
-    </w:tblPr>
-  </w:style>
-  <w:style w:type="table" w:customStyle="1" w:styleId="a1">
-    <w:basedOn w:val="TableNormal"/>
-    <w:pPr>
-      <w:contextualSpacing/>
-    </w:pPr>
-    <w:tblPr>
-      <w:tblStyleRowBandSize w:val="1"/>
-      <w:tblStyleColBandSize w:val="1"/>
-      <w:tblInd w:w="0" w:type="dxa"/>
-      <w:tblCellMar>
-        <w:top w:w="0" w:type="dxa"/>
-        <w:left w:w="115" w:type="dxa"/>
-        <w:bottom w:w="0" w:type="dxa"/>
-        <w:right w:w="115" w:type="dxa"/>
-      </w:tblCellMar>
-    </w:tblPr>
-  </w:style>
-  <w:style w:type="table" w:customStyle="1" w:styleId="a2">
-    <w:basedOn w:val="TableNormal"/>
-    <w:pPr>
-      <w:contextualSpacing/>
-    </w:pPr>
-    <w:tblPr>
-      <w:tblStyleRowBandSize w:val="1"/>
-      <w:tblStyleColBandSize w:val="1"/>
-      <w:tblInd w:w="0" w:type="dxa"/>
-      <w:tblCellMar>
-        <w:top w:w="0" w:type="dxa"/>
-        <w:left w:w="115" w:type="dxa"/>
-        <w:bottom w:w="0" w:type="dxa"/>
-        <w:right w:w="115" w:type="dxa"/>
-      </w:tblCellMar>
-    </w:tblPr>
-  </w:style>
-  <w:style w:type="table" w:customStyle="1" w:styleId="a3">
-    <w:basedOn w:val="TableNormal"/>
-    <w:pPr>
-      <w:contextualSpacing/>
-    </w:pPr>
-    <w:tblPr>
-      <w:tblStyleRowBandSize w:val="1"/>
-      <w:tblStyleColBandSize w:val="1"/>
-      <w:tblInd w:w="0" w:type="dxa"/>
-      <w:tblCellMar>
-        <w:top w:w="0" w:type="dxa"/>
-        <w:left w:w="115" w:type="dxa"/>
-        <w:bottom w:w="0" w:type="dxa"/>
-        <w:right w:w="115" w:type="dxa"/>
-      </w:tblCellMar>
-    </w:tblPr>
-  </w:style>
-  <w:style w:type="table" w:customStyle="1" w:styleId="a4">
-    <w:basedOn w:val="TableNormal"/>
-    <w:pPr>
-      <w:contextualSpacing/>
-    </w:pPr>
-    <w:tblPr>
-      <w:tblStyleRowBandSize w:val="1"/>
-      <w:tblStyleColBandSize w:val="1"/>
-      <w:tblInd w:w="0" w:type="dxa"/>
-      <w:tblCellMar>
-        <w:top w:w="0" w:type="dxa"/>
-        <w:left w:w="115" w:type="dxa"/>
-        <w:bottom w:w="0" w:type="dxa"/>
-        <w:right w:w="115" w:type="dxa"/>
-      </w:tblCellMar>
-    </w:tblPr>
-  </w:style>
-  <w:style w:type="table" w:customStyle="1" w:styleId="a5">
-    <w:basedOn w:val="TableNormal"/>
-    <w:pPr>
-      <w:contextualSpacing/>
-    </w:pPr>
-    <w:tblPr>
-      <w:tblStyleRowBandSize w:val="1"/>
-      <w:tblStyleColBandSize w:val="1"/>
-      <w:tblInd w:w="0" w:type="dxa"/>
-      <w:tblCellMar>
-        <w:top w:w="0" w:type="dxa"/>
-        <w:left w:w="115" w:type="dxa"/>
-        <w:bottom w:w="0" w:type="dxa"/>
-        <w:right w:w="115" w:type="dxa"/>
-      </w:tblCellMar>
-    </w:tblPr>
-  </w:style>
-  <w:style w:type="table" w:customStyle="1" w:styleId="a6">
-    <w:basedOn w:val="TableNormal"/>
-    <w:pPr>
-      <w:contextualSpacing/>
-    </w:pPr>
-    <w:tblPr>
-      <w:tblStyleRowBandSize w:val="1"/>
-      <w:tblStyleColBandSize w:val="1"/>
-      <w:tblInd w:w="0" w:type="dxa"/>
-      <w:tblCellMar>
-        <w:top w:w="0" w:type="dxa"/>
-        <w:left w:w="115" w:type="dxa"/>
-        <w:bottom w:w="0" w:type="dxa"/>
-        <w:right w:w="115" w:type="dxa"/>
-      </w:tblCellMar>
-    </w:tblPr>
-  </w:style>
-  <w:style w:type="table" w:customStyle="1" w:styleId="a7">
-    <w:basedOn w:val="TableNormal"/>
-    <w:pPr>
-      <w:contextualSpacing/>
-    </w:pPr>
-    <w:tblPr>
-      <w:tblStyleRowBandSize w:val="1"/>
-      <w:tblStyleColBandSize w:val="1"/>
-      <w:tblInd w:w="0" w:type="dxa"/>
-      <w:tblCellMar>
-        <w:top w:w="0" w:type="dxa"/>
-        <w:left w:w="115" w:type="dxa"/>
-        <w:bottom w:w="0" w:type="dxa"/>
-        <w:right w:w="115" w:type="dxa"/>
-      </w:tblCellMar>
-    </w:tblPr>
-  </w:style>
-  <w:style w:type="table" w:customStyle="1" w:styleId="a8">
-    <w:basedOn w:val="TableNormal"/>
-    <w:pPr>
-      <w:contextualSpacing/>
-    </w:pPr>
-    <w:tblPr>
-      <w:tblStyleRowBandSize w:val="1"/>
-      <w:tblStyleColBandSize w:val="1"/>
-      <w:tblInd w:w="0" w:type="dxa"/>
-      <w:tblCellMar>
-        <w:top w:w="0" w:type="dxa"/>
-        <w:left w:w="115" w:type="dxa"/>
-        <w:bottom w:w="0" w:type="dxa"/>
-        <w:right w:w="115" w:type="dxa"/>
-      </w:tblCellMar>
-    </w:tblPr>
-  </w:style>
-  <w:style w:type="table" w:customStyle="1" w:styleId="a9">
-    <w:basedOn w:val="TableNormal"/>
-    <w:pPr>
-      <w:contextualSpacing/>
-    </w:pPr>
-    <w:tblPr>
-      <w:tblStyleRowBandSize w:val="1"/>
-      <w:tblStyleColBandSize w:val="1"/>
-      <w:tblInd w:w="0" w:type="dxa"/>
-      <w:tblCellMar>
-        <w:top w:w="0" w:type="dxa"/>
-        <w:left w:w="115" w:type="dxa"/>
-        <w:bottom w:w="0" w:type="dxa"/>
-        <w:right w:w="115" w:type="dxa"/>
-      </w:tblCellMar>
-    </w:tblPr>
-  </w:style>
-  <w:style w:type="table" w:customStyle="1" w:styleId="aa">
-    <w:basedOn w:val="TableNormal"/>
-    <w:pPr>
-      <w:contextualSpacing/>
-    </w:pPr>
-    <w:tblPr>
-      <w:tblStyleRowBandSize w:val="1"/>
-      <w:tblStyleColBandSize w:val="1"/>
-      <w:tblInd w:w="0" w:type="dxa"/>
-      <w:tblCellMar>
-        <w:top w:w="0" w:type="dxa"/>
-        <w:left w:w="115" w:type="dxa"/>
-        <w:bottom w:w="0" w:type="dxa"/>
-        <w:right w:w="115" w:type="dxa"/>
-      </w:tblCellMar>
-    </w:tblPr>
-  </w:style>
-</w:styles>
-</file>
-
-<file path=word/stylesWithEffects.xml><?xml version="1.0" encoding="utf-8"?>
-<w:styles xmlns:wpc="http://schemas.microsoft.com/office/word/2010/wordprocessingCanvas" xmlns:mo="http://schemas.microsoft.com/office/mac/office/2008/main" xmlns:mc="http://schemas.openxmlformats.org/markup-compatibility/2006" xmlns:mv="urn:schemas-microsoft-com:mac:vml" xmlns:o="urn:schemas-microsoft-com:office:office" xmlns:r="http://schemas.openxmlformats.org/officeDocument/2006/relationships" xmlns:m="http://schemas.openxmlformats.org/officeDocument/2006/math" xmlns:v="urn:schemas-microsoft-com:vml" xmlns:wp14="http://schemas.microsoft.com/office/word/2010/wordprocessingDrawing" xmlns:wp="http://schemas.openxmlformats.org/drawingml/2006/wordprocessingDrawing" xmlns:w10="urn:schemas-microsoft-com:office:word" xmlns:w="http://schemas.openxmlformats.org/wordprocessingml/2006/main" xmlns:w14="http://schemas.microsoft.com/office/word/2010/wordml" xmlns:wpg="http://schemas.microsoft.com/office/word/2010/wordprocessingGroup" xmlns:wpi="http://schemas.microsoft.com/office/word/2010/wordprocessingInk" xmlns:wne="http://schemas.microsoft.com/office/word/2006/wordml" xmlns:wps="http://schemas.microsoft.com/office/word/2010/wordprocessingShape" mc:Ignorable="w14 wp14">
-  <w:docDefaults>
-    <w:rPrDefault>
-      <w:rPr>
-        <w:rFonts w:ascii="Times New Roman" w:eastAsia="Times New Roman" w:hAnsi="Times New Roman" w:cs="Times New Roman"/>
-        <w:color w:val="000000"/>
-        <w:sz w:val="24"/>
-        <w:szCs w:val="24"/>
-        <w:lang w:val="en-PH" w:eastAsia="en-PH" w:bidi="ar-SA"/>
-      </w:rPr>
-    </w:rPrDefault>
-    <w:pPrDefault/>
-  </w:docDefaults>
-  <w:latentStyles w:defLockedState="0" w:defUIPriority="99" w:defSemiHidden="1" w:defUnhideWhenUsed="1" w:defQFormat="0" w:count="276">
-    <w:lsdException w:name="Normal" w:semiHidden="0" w:uiPriority="0" w:unhideWhenUsed="0" w:qFormat="1"/>
-    <w:lsdException w:name="heading 1" w:semiHidden="0" w:uiPriority="9" w:unhideWhenUsed="0" w:qFormat="1"/>
-    <w:lsdException w:name="heading 2" w:uiPriority="9" w:qFormat="1"/>
-    <w:lsdException w:name="heading 3" w:uiPriority="9" w:qFormat="1"/>
-    <w:lsdException w:name="heading 4" w:uiPriority="9" w:qFormat="1"/>
-    <w:lsdException w:name="heading 5" w:uiPriority="9" w:qFormat="1"/>
-    <w:lsdException w:name="heading 6" w:uiPriority="9" w:qFormat="1"/>
-    <w:lsdException w:name="heading 7" w:uiPriority="9" w:qFormat="1"/>
-    <w:lsdException w:name="heading 8" w:uiPriority="9" w:qFormat="1"/>
-    <w:lsdException w:name="heading 9" w:uiPriority="9" w:qFormat="1"/>
-    <w:lsdException w:name="toc 1" w:uiPriority="39"/>
-    <w:lsdException w:name="toc 2" w:uiPriority="39"/>
-    <w:lsdException w:name="toc 3" w:uiPriority="39"/>
-    <w:lsdException w:name="toc 4" w:uiPriority="39"/>
-    <w:lsdException w:name="toc 5" w:uiPriority="39"/>
-    <w:lsdException w:name="toc 6" w:uiPriority="39"/>
-    <w:lsdException w:name="toc 7" w:uiPriority="39"/>
-    <w:lsdException w:name="toc 8" w:uiPriority="39"/>
-    <w:lsdException w:name="toc 9" w:uiPriority="39"/>
-    <w:lsdException w:name="caption" w:uiPriority="35" w:qFormat="1"/>
-    <w:lsdException w:name="Title" w:semiHidden="0" w:uiPriority="10" w:unhideWhenUsed="0" w:qFormat="1"/>
-    <w:lsdException w:name="Default Paragraph Font" w:uiPriority="1"/>
-    <w:lsdException w:name="Subtitle" w:semiHidden="0" w:uiPriority="11" w:unhideWhenUsed="0" w:qFormat="1"/>
-    <w:lsdException w:name="Strong" w:semiHidden="0" w:uiPriority="22" w:unhideWhenUsed="0" w:qFormat="1"/>
-    <w:lsdException w:name="Emphasis" w:semiHidden="0" w:uiPriority="20" w:unhideWhenUsed="0" w:qFormat="1"/>
-    <w:lsdException w:name="Table Grid" w:semiHidden="0" w:uiPriority="39" w:unhideWhenUsed="0"/>
-    <w:lsdException w:name="Note Level 1" w:semiHidden="0" w:unhideWhenUsed="0"/>
-    <w:lsdException w:name="Note Level 2" w:semiHidden="0" w:unhideWhenUsed="0"/>
-    <w:lsdException w:name="Note Level 3" w:semiHidden="0" w:unhideWhenUsed="0"/>
-    <w:lsdException w:name="Note Level 4" w:semiHidden="0" w:unhideWhenUsed="0"/>
-    <w:lsdException w:name="Note Level 5" w:semiHidden="0" w:unhideWhenUsed="0"/>
-    <w:lsdException w:name="Note Level 6" w:semiHidden="0" w:unhideWhenUsed="0"/>
-    <w:lsdException w:name="Note Level 7" w:semiHidden="0" w:unhideWhenUsed="0"/>
-    <w:lsdException w:name="Note Level 8" w:semiHidden="0" w:unhideWhenUsed="0"/>
-    <w:lsdException w:name="Note Level 9" w:semiHidden="0" w:unhideWhenUsed="0"/>
-    <w:lsdException w:name="Placeholder Text" w:unhideWhenUsed="0"/>
-    <w:lsdException w:name="No Spacing" w:semiHidden="0" w:uiPriority="1" w:unhideWhenUsed="0" w:qFormat="1"/>
-    <w:lsdException w:name="Light Shading" w:semiHidden="0" w:uiPriority="60" w:unhideWhenUsed="0"/>
-    <w:lsdException w:name="Light List" w:semiHidden="0" w:uiPriority="61" w:unhideWhenUsed="0"/>
-    <w:lsdException w:name="Light Grid" w:semiHidden="0" w:uiPriority="62" w:unhideWhenUsed="0"/>
-    <w:lsdException w:name="Medium Shading 1" w:semiHidden="0" w:uiPriority="63" w:unhideWhenUsed="0"/>
-    <w:lsdException w:name="Medium Shading 2" w:semiHidden="0" w:uiPriority="64" w:unhideWhenUsed="0"/>
-    <w:lsdException w:name="Medium List 1" w:semiHidden="0" w:uiPriority="65" w:unhideWhenUsed="0"/>
-    <w:lsdException w:name="Medium List 2" w:semiHidden="0" w:uiPriority="66" w:unhideWhenUsed="0"/>
-    <w:lsdException w:name="Medium Grid 1" w:semiHidden="0" w:uiPriority="67" w:unhideWhenUsed="0"/>
-    <w:lsdException w:name="Medium Grid 2" w:semiHidden="0" w:uiPriority="68" w:unhideWhenUsed="0"/>
-    <w:lsdException w:name="Medium Grid 3" w:semiHidden="0" w:uiPriority="69" w:unhideWhenUsed="0"/>
-    <w:lsdException w:name="Dark List" w:semiHidden="0" w:uiPriority="70" w:unhideWhenUsed="0"/>
-    <w:lsdException w:name="Colorful Shading" w:semiHidden="0" w:uiPriority="71" w:unhideWhenUsed="0"/>
-    <w:lsdException w:name="Colorful List" w:semiHidden="0" w:uiPriority="72" w:unhideWhenUsed="0"/>
-    <w:lsdException w:name="Colorful Grid" w:semiHidden="0" w:uiPriority="73" w:unhideWhenUsed="0"/>
-    <w:lsdException w:name="Light Shading Accent 1" w:semiHidden="0" w:uiPriority="60" w:unhideWhenUsed="0"/>
-    <w:lsdException w:name="Light List Accent 1" w:semiHidden="0" w:uiPriority="61" w:unhideWhenUsed="0"/>
-    <w:lsdException w:name="Light Grid Accent 1" w:semiHidden="0" w:uiPriority="62" w:unhideWhenUsed="0"/>
-    <w:lsdException w:name="Medium Shading 1 Accent 1" w:semiHidden="0" w:uiPriority="63" w:unhideWhenUsed="0"/>
-    <w:lsdException w:name="Medium Shading 2 Accent 1" w:semiHidden="0" w:uiPriority="64" w:unhideWhenUsed="0"/>
-    <w:lsdException w:name="Medium List 1 Accent 1" w:semiHidden="0" w:uiPriority="65" w:unhideWhenUsed="0"/>
-    <w:lsdException w:name="Revision" w:unhideWhenUsed="0"/>
-    <w:lsdException w:name="List Paragraph" w:semiHidden="0" w:uiPriority="34" w:unhideWhenUsed="0" w:qFormat="1"/>
-    <w:lsdException w:name="Quote" w:semiHidden="0" w:uiPriority="29" w:unhideWhenUsed="0" w:qFormat="1"/>
-    <w:lsdException w:name="Intense Quote" w:semiHidden="0" w:uiPriority="30" w:unhideWhenUsed="0" w:qFormat="1"/>
-    <w:lsdException w:name="Medium List 2 Accent 1" w:semiHidden="0" w:uiPriority="66" w:unhideWhenUsed="0"/>
-    <w:lsdException w:name="Medium Grid 1 Accent 1" w:semiHidden="0" w:uiPriority="67" w:unhideWhenUsed="0"/>
-    <w:lsdException w:name="Medium Grid 2 Accent 1" w:semiHidden="0" w:uiPriority="68" w:unhideWhenUsed="0"/>
-    <w:lsdException w:name="Medium Grid 3 Accent 1" w:semiHidden="0" w:uiPriority="69" w:unhideWhenUsed="0"/>
-    <w:lsdException w:name="Dark List Accent 1" w:semiHidden="0" w:uiPriority="70" w:unhideWhenUsed="0"/>
-    <w:lsdException w:name="Colorful Shading Accent 1" w:semiHidden="0" w:uiPriority="71" w:unhideWhenUsed="0"/>
-    <w:lsdException w:name="Colorful List Accent 1" w:semiHidden="0" w:uiPriority="72" w:unhideWhenUsed="0"/>
-    <w:lsdException w:name="Colorful Grid Accent 1" w:semiHidden="0" w:uiPriority="73" w:unhideWhenUsed="0"/>
-    <w:lsdException w:name="Light Shading Accent 2" w:semiHidden="0" w:uiPriority="60" w:unhideWhenUsed="0"/>
-    <w:lsdException w:name="Light List Accent 2" w:semiHidden="0" w:uiPriority="61" w:unhideWhenUsed="0"/>
-    <w:lsdException w:name="Light Grid Accent 2" w:semiHidden="0" w:uiPriority="62" w:unhideWhenUsed="0"/>
-    <w:lsdException w:name="Medium Shading 1 Accent 2" w:semiHidden="0" w:uiPriority="63" w:unhideWhenUsed="0"/>
-    <w:lsdException w:name="Medium Shading 2 Accent 2" w:semiHidden="0" w:uiPriority="64" w:unhideWhenUsed="0"/>
-    <w:lsdException w:name="Medium List 1 Accent 2" w:semiHidden="0" w:uiPriority="65" w:unhideWhenUsed="0"/>
-    <w:lsdException w:name="Medium List 2 Accent 2" w:semiHidden="0" w:uiPriority="66" w:unhideWhenUsed="0"/>
-    <w:lsdException w:name="Medium Grid 1 Accent 2" w:semiHidden="0" w:uiPriority="67" w:unhideWhenUsed="0"/>
-    <w:lsdException w:name="Medium Grid 2 Accent 2" w:semiHidden="0" w:uiPriority="68" w:unhideWhenUsed="0"/>
-    <w:lsdException w:name="Medium Grid 3 Accent 2" w:semiHidden="0" w:uiPriority="69" w:unhideWhenUsed="0"/>
-    <w:lsdException w:name="Dark List Accent 2" w:semiHidden="0" w:uiPriority="70" w:unhideWhenUsed="0"/>
-    <w:lsdException w:name="Colorful Shading Accent 2" w:semiHidden="0" w:uiPriority="71" w:unhideWhenUsed="0"/>
-    <w:lsdException w:name="Colorful List Accent 2" w:semiHidden="0" w:uiPriority="72" w:unhideWhenUsed="0"/>
-    <w:lsdException w:name="Colorful Grid Accent 2" w:semiHidden="0" w:uiPriority="73" w:unhideWhenUsed="0"/>
-    <w:lsdException w:name="Light Shading Accent 3" w:semiHidden="0" w:uiPriority="60" w:unhideWhenUsed="0"/>
-    <w:lsdException w:name="Light List Accent 3" w:semiHidden="0" w:uiPriority="61" w:unhideWhenUsed="0"/>
-    <w:lsdException w:name="Light Grid Accent 3" w:semiHidden="0" w:uiPriority="62" w:unhideWhenUsed="0"/>
-    <w:lsdException w:name="Medium Shading 1 Accent 3" w:semiHidden="0" w:uiPriority="63" w:unhideWhenUsed="0"/>
-    <w:lsdException w:name="Medium Shading 2 Accent 3" w:semiHidden="0" w:uiPriority="64" w:unhideWhenUsed="0"/>
-    <w:lsdException w:name="Medium List 1 Accent 3" w:semiHidden="0" w:uiPriority="65" w:unhideWhenUsed="0"/>
-    <w:lsdException w:name="Medium List 2 Accent 3" w:semiHidden="0" w:uiPriority="66" w:unhideWhenUsed="0"/>
-    <w:lsdException w:name="Medium Grid 1 Accent 3" w:semiHidden="0" w:uiPriority="67" w:unhideWhenUsed="0"/>
-    <w:lsdException w:name="Medium Grid 2 Accent 3" w:semiHidden="0" w:uiPriority="68" w:unhideWhenUsed="0"/>
-    <w:lsdException w:name="Medium Grid 3 Accent 3" w:semiHidden="0" w:uiPriority="69" w:unhideWhenUsed="0"/>
-    <w:lsdException w:name="Dark List Accent 3" w:semiHidden="0" w:uiPriority="70" w:unhideWhenUsed="0"/>
-    <w:lsdException w:name="Colorful Shading Accent 3" w:semiHidden="0" w:uiPriority="71" w:unhideWhenUsed="0"/>
-    <w:lsdException w:name="Colorful List Accent 3" w:semiHidden="0" w:uiPriority="72" w:unhideWhenUsed="0"/>
-    <w:lsdException w:name="Colorful Grid Accent 3" w:semiHidden="0" w:uiPriority="73" w:unhideWhenUsed="0"/>
-    <w:lsdException w:name="Light Shading Accent 4" w:semiHidden="0" w:uiPriority="60" w:unhideWhenUsed="0"/>
-    <w:lsdException w:name="Light List Accent 4" w:semiHidden="0" w:uiPriority="61" w:unhideWhenUsed="0"/>
-    <w:lsdException w:name="Light Grid Accent 4" w:semiHidden="0" w:uiPriority="62" w:unhideWhenUsed="0"/>
-    <w:lsdException w:name="Medium Shading 1 Accent 4" w:semiHidden="0" w:uiPriority="63" w:unhideWhenUsed="0"/>
-    <w:lsdException w:name="Medium Shading 2 Accent 4" w:semiHidden="0" w:uiPriority="64" w:unhideWhenUsed="0"/>
-    <w:lsdException w:name="Medium List 1 Accent 4" w:semiHidden="0" w:uiPriority="65" w:unhideWhenUsed="0"/>
-    <w:lsdException w:name="Medium List 2 Accent 4" w:semiHidden="0" w:uiPriority="66" w:unhideWhenUsed="0"/>
-    <w:lsdException w:name="Medium Grid 1 Accent 4" w:semiHidden="0" w:uiPriority="67" w:unhideWhenUsed="0"/>
-    <w:lsdException w:name="Medium Grid 2 Accent 4" w:semiHidden="0" w:uiPriority="68" w:unhideWhenUsed="0"/>
-    <w:lsdException w:name="Medium Grid 3 Accent 4" w:semiHidden="0" w:uiPriority="69" w:unhideWhenUsed="0"/>
-    <w:lsdException w:name="Dark List Accent 4" w:semiHidden="0" w:uiPriority="70" w:unhideWhenUsed="0"/>
-    <w:lsdException w:name="Colorful Shading Accent 4" w:semiHidden="0" w:uiPriority="71" w:unhideWhenUsed="0"/>
-    <w:lsdException w:name="Colorful List Accent 4" w:semiHidden="0" w:uiPriority="72" w:unhideWhenUsed="0"/>
-    <w:lsdException w:name="Colorful Grid Accent 4" w:semiHidden="0" w:uiPriority="73" w:unhideWhenUsed="0"/>
-    <w:lsdException w:name="Light Shading Accent 5" w:semiHidden="0" w:uiPriority="60" w:unhideWhenUsed="0"/>
-    <w:lsdException w:name="Light List Accent 5" w:semiHidden="0" w:uiPriority="61" w:unhideWhenUsed="0"/>
-    <w:lsdException w:name="Light Grid Accent 5" w:semiHidden="0" w:uiPriority="62" w:unhideWhenUsed="0"/>
-    <w:lsdException w:name="Medium Shading 1 Accent 5" w:semiHidden="0" w:uiPriority="63" w:unhideWhenUsed="0"/>
-    <w:lsdException w:name="Medium Shading 2 Accent 5" w:semiHidden="0" w:uiPriority="64" w:unhideWhenUsed="0"/>
-    <w:lsdException w:name="Medium List 1 Accent 5" w:semiHidden="0" w:uiPriority="65" w:unhideWhenUsed="0"/>
-    <w:lsdException w:name="Medium List 2 Accent 5" w:semiHidden="0" w:uiPriority="66" w:unhideWhenUsed="0"/>
-    <w:lsdException w:name="Medium Grid 1 Accent 5" w:semiHidden="0" w:uiPriority="67" w:unhideWhenUsed="0"/>
-    <w:lsdException w:name="Medium Grid 2 Accent 5" w:semiHidden="0" w:uiPriority="68" w:unhideWhenUsed="0"/>
-    <w:lsdException w:name="Medium Grid 3 Accent 5" w:semiHidden="0" w:uiPriority="69" w:unhideWhenUsed="0"/>
-    <w:lsdException w:name="Dark List Accent 5" w:semiHidden="0" w:uiPriority="70" w:unhideWhenUsed="0"/>
-    <w:lsdException w:name="Colorful Shading Accent 5" w:semiHidden="0" w:uiPriority="71" w:unhideWhenUsed="0"/>
-    <w:lsdException w:name="Colorful List Accent 5" w:semiHidden="0" w:uiPriority="72" w:unhideWhenUsed="0"/>
-    <w:lsdException w:name="Colorful Grid Accent 5" w:semiHidden="0" w:uiPriority="73" w:unhideWhenUsed="0"/>
-    <w:lsdException w:name="Light Shading Accent 6" w:semiHidden="0" w:uiPriority="60" w:unhideWhenUsed="0"/>
-    <w:lsdException w:name="Light List Accent 6" w:semiHidden="0" w:uiPriority="61" w:unhideWhenUsed="0"/>
-    <w:lsdException w:name="Light Grid Accent 6" w:semiHidden="0" w:uiPriority="62" w:unhideWhenUsed="0"/>
-    <w:lsdException w:name="Medium Shading 1 Accent 6" w:semiHidden="0" w:uiPriority="63" w:unhideWhenUsed="0"/>
-    <w:lsdException w:name="Medium Shading 2 Accent 6" w:semiHidden="0" w:uiPriority="64" w:unhideWhenUsed="0"/>
-    <w:lsdException w:name="Medium List 1 Accent 6" w:semiHidden="0" w:uiPriority="65" w:unhideWhenUsed="0"/>
-    <w:lsdException w:name="Medium List 2 Accent 6" w:semiHidden="0" w:uiPriority="66" w:unhideWhenUsed="0"/>
-    <w:lsdException w:name="Medium Grid 1 Accent 6" w:semiHidden="0" w:uiPriority="67" w:unhideWhenUsed="0"/>
-    <w:lsdException w:name="Medium Grid 2 Accent 6" w:semiHidden="0" w:uiPriority="68" w:unhideWhenUsed="0"/>
-    <w:lsdException w:name="Medium Grid 3 Accent 6" w:semiHidden="0" w:uiPriority="69" w:unhideWhenUsed="0"/>
-    <w:lsdException w:name="Dark List Accent 6" w:semiHidden="0" w:uiPriority="70" w:unhideWhenUsed="0"/>
-    <w:lsdException w:name="Colorful Shading Accent 6" w:semiHidden="0" w:uiPriority="71" w:unhideWhenUsed="0"/>
-    <w:lsdException w:name="Colorful List Accent 6" w:semiHidden="0" w:uiPriority="72" w:unhideWhenUsed="0"/>
-    <w:lsdException w:name="Colorful Grid Accent 6" w:semiHidden="0" w:uiPriority="73" w:unhideWhenUsed="0"/>
-    <w:lsdException w:name="Subtle Emphasis" w:semiHidden="0" w:uiPriority="19" w:unhideWhenUsed="0" w:qFormat="1"/>
-    <w:lsdException w:name="Intense Emphasis" w:semiHidden="0" w:uiPriority="21" w:unhideWhenUsed="0" w:qFormat="1"/>
-    <w:lsdException w:name="Subtle Reference" w:semiHidden="0" w:uiPriority="31" w:unhideWhenUsed="0" w:qFormat="1"/>
-    <w:lsdException w:name="Intense Reference" w:semiHidden="0" w:uiPriority="32" w:unhideWhenUsed="0" w:qFormat="1"/>
-    <w:lsdException w:name="Book Title" w:semiHidden="0" w:uiPriority="33" w:unhideWhenUsed="0" w:qFormat="1"/>
-    <w:lsdException w:name="Bibliography" w:uiPriority="37"/>
-    <w:lsdException w:name="TOC Heading" w:uiPriority="39" w:qFormat="1"/>
+  <w:latentStyles w:defLockedState="0" w:defUIPriority="99" w:defSemiHidden="0" w:defUnhideWhenUsed="0" w:defQFormat="0" w:count="371">
+    <w:lsdException w:name="Normal" w:uiPriority="0" w:qFormat="1"/>
+    <w:lsdException w:name="heading 1" w:uiPriority="9" w:qFormat="1"/>
+    <w:lsdException w:name="heading 2" w:semiHidden="1" w:uiPriority="9" w:unhideWhenUsed="1" w:qFormat="1"/>
+    <w:lsdException w:name="heading 3" w:semiHidden="1" w:uiPriority="9" w:unhideWhenUsed="1" w:qFormat="1"/>
+    <w:lsdException w:name="heading 4" w:semiHidden="1" w:uiPriority="9" w:unhideWhenUsed="1" w:qFormat="1"/>
+    <w:lsdException w:name="heading 5" w:semiHidden="1" w:uiPriority="9" w:unhideWhenUsed="1" w:qFormat="1"/>
+    <w:lsdException w:name="heading 6" w:semiHidden="1" w:uiPriority="9" w:unhideWhenUsed="1" w:qFormat="1"/>
+    <w:lsdException w:name="heading 7" w:semiHidden="1" w:uiPriority="9" w:unhideWhenUsed="1" w:qFormat="1"/>
+    <w:lsdException w:name="heading 8" w:semiHidden="1" w:uiPriority="9" w:unhideWhenUsed="1" w:qFormat="1"/>
+    <w:lsdException w:name="heading 9" w:semiHidden="1" w:uiPriority="9" w:unhideWhenUsed="1" w:qFormat="1"/>
+    <w:lsdException w:name="index 1" w:semiHidden="1" w:unhideWhenUsed="1"/>
+    <w:lsdException w:name="index 2" w:semiHidden="1" w:unhideWhenUsed="1"/>
+    <w:lsdException w:name="index 3" w:semiHidden="1" w:unhideWhenUsed="1"/>
+    <w:lsdException w:name="index 4" w:semiHidden="1" w:unhideWhenUsed="1"/>
+    <w:lsdException w:name="index 5" w:semiHidden="1" w:unhideWhenUsed="1"/>
+    <w:lsdException w:name="index 6" w:semiHidden="1" w:unhideWhenUsed="1"/>
+    <w:lsdException w:name="index 7" w:semiHidden="1" w:unhideWhenUsed="1"/>
+    <w:lsdException w:name="index 8" w:semiHidden="1" w:unhideWhenUsed="1"/>
+    <w:lsdException w:name="index 9" w:semiHidden="1" w:unhideWhenUsed="1"/>
+    <w:lsdException w:name="toc 1" w:semiHidden="1" w:uiPriority="39" w:unhideWhenUsed="1"/>
+    <w:lsdException w:name="toc 2" w:semiHidden="1" w:uiPriority="39" w:unhideWhenUsed="1"/>
+    <w:lsdException w:name="toc 3" w:semiHidden="1" w:uiPriority="39" w:unhideWhenUsed="1"/>
+    <w:lsdException w:name="toc 4" w:semiHidden="1" w:uiPriority="39" w:unhideWhenUsed="1"/>
+    <w:lsdException w:name="toc 5" w:semiHidden="1" w:uiPriority="39" w:unhideWhenUsed="1"/>
+    <w:lsdException w:name="toc 6" w:semiHidden="1" w:uiPriority="39" w:unhideWhenUsed="1"/>
+    <w:lsdException w:name="toc 7" w:semiHidden="1" w:uiPriority="39" w:unhideWhenUsed="1"/>
+    <w:lsdException w:name="toc 8" w:semiHidden="1" w:uiPriority="39" w:unhideWhenUsed="1"/>
+    <w:lsdException w:name="toc 9" w:semiHidden="1" w:uiPriority="39" w:unhideWhenUsed="1"/>
+    <w:lsdException w:name="Normal Indent" w:semiHidden="1" w:unhideWhenUsed="1"/>
+    <w:lsdException w:name="footnote text" w:semiHidden="1" w:unhideWhenUsed="1"/>
+    <w:lsdException w:name="annotation text" w:semiHidden="1" w:unhideWhenUsed="1"/>
+    <w:lsdException w:name="header" w:semiHidden="1" w:unhideWhenUsed="1"/>
+    <w:lsdException w:name="footer" w:semiHidden="1" w:unhideWhenUsed="1"/>
+    <w:lsdException w:name="index heading" w:semiHidden="1" w:unhideWhenUsed="1"/>
+    <w:lsdException w:name="caption" w:semiHidden="1" w:uiPriority="35" w:unhideWhenUsed="1" w:qFormat="1"/>
+    <w:lsdException w:name="table of figures" w:semiHidden="1" w:unhideWhenUsed="1"/>
+    <w:lsdException w:name="envelope address" w:semiHidden="1" w:unhideWhenUsed="1"/>
+    <w:lsdException w:name="envelope return" w:semiHidden="1" w:unhideWhenUsed="1"/>
+    <w:lsdException w:name="footnote reference" w:semiHidden="1" w:unhideWhenUsed="1"/>
+    <w:lsdException w:name="annotation reference" w:semiHidden="1" w:unhideWhenUsed="1"/>
+    <w:lsdException w:name="line number" w:semiHidden="1" w:unhideWhenUsed="1"/>
+    <w:lsdException w:name="page number" w:semiHidden="1" w:unhideWhenUsed="1"/>
+    <w:lsdException w:name="endnote reference" w:semiHidden="1" w:unhideWhenUsed="1"/>
+    <w:lsdException w:name="endnote text" w:semiHidden="1" w:unhideWhenUsed="1"/>
+    <w:lsdException w:name="table of authorities" w:semiHidden="1" w:unhideWhenUsed="1"/>
+    <w:lsdException w:name="macro" w:semiHidden="1" w:unhideWhenUsed="1"/>
+    <w:lsdException w:name="toa heading" w:semiHidden="1" w:unhideWhenUsed="1"/>
+    <w:lsdException w:name="List" w:semiHidden="1" w:unhideWhenUsed="1"/>
+    <w:lsdException w:name="List Bullet" w:semiHidden="1" w:unhideWhenUsed="1"/>
+    <w:lsdException w:name="List Number" w:semiHidden="1" w:unhideWhenUsed="1"/>
+    <w:lsdException w:name="List 2" w:semiHidden="1" w:unhideWhenUsed="1"/>
+    <w:lsdException w:name="List 3" w:semiHidden="1" w:unhideWhenUsed="1"/>
+    <w:lsdException w:name="List 4" w:semiHidden="1" w:unhideWhenUsed="1"/>
+    <w:lsdException w:name="List 5" w:semiHidden="1" w:unhideWhenUsed="1"/>
+    <w:lsdException w:name="List Bullet 2" w:semiHidden="1" w:unhideWhenUsed="1"/>
+    <w:lsdException w:name="List Bullet 3" w:semiHidden="1" w:unhideWhenUsed="1"/>
+    <w:lsdException w:name="List Bullet 4" w:semiHidden="1" w:unhideWhenUsed="1"/>
+    <w:lsdException w:name="List Bullet 5" w:semiHidden="1" w:unhideWhenUsed="1"/>
+    <w:lsdException w:name="List Number 2" w:semiHidden="1" w:unhideWhenUsed="1"/>
+    <w:lsdException w:name="List Number 3" w:semiHidden="1" w:unhideWhenUsed="1"/>
+    <w:lsdException w:name="List Number 4" w:semiHidden="1" w:unhideWhenUsed="1"/>
+    <w:lsdException w:name="List Number 5" w:semiHidden="1" w:unhideWhenUsed="1"/>
+    <w:lsdException w:name="Title" w:uiPriority="10" w:qFormat="1"/>
+    <w:lsdException w:name="Closing" w:semiHidden="1" w:unhideWhenUsed="1"/>
+    <w:lsdException w:name="Signature" w:semiHidden="1" w:unhideWhenUsed="1"/>
+    <w:lsdException w:name="Default Paragraph Font" w:semiHidden="1" w:uiPriority="1" w:unhideWhenUsed="1"/>
+    <w:lsdException w:name="Body Text" w:semiHidden="1" w:unhideWhenUsed="1"/>
+    <w:lsdException w:name="Body Text Indent" w:semiHidden="1" w:unhideWhenUsed="1"/>
+    <w:lsdException w:name="List Continue" w:semiHidden="1" w:unhideWhenUsed="1"/>
+    <w:lsdException w:name="List Continue 2" w:semiHidden="1" w:unhideWhenUsed="1"/>
+    <w:lsdException w:name="List Continue 3" w:semiHidden="1" w:unhideWhenUsed="1"/>
+    <w:lsdException w:name="List Continue 4" w:semiHidden="1" w:unhideWhenUsed="1"/>
+    <w:lsdException w:name="List Continue 5" w:semiHidden="1" w:unhideWhenUsed="1"/>
+    <w:lsdException w:name="Message Header" w:semiHidden="1" w:unhideWhenUsed="1"/>
+    <w:lsdException w:name="Subtitle" w:uiPriority="11" w:qFormat="1"/>
+    <w:lsdException w:name="Salutation" w:semiHidden="1" w:unhideWhenUsed="1"/>
+    <w:lsdException w:name="Date" w:semiHidden="1" w:unhideWhenUsed="1"/>
+    <w:lsdException w:name="Body Text First Indent" w:semiHidden="1" w:unhideWhenUsed="1"/>
+    <w:lsdException w:name="Body Text First Indent 2" w:semiHidden="1" w:unhideWhenUsed="1"/>
+    <w:lsdException w:name="Note Heading" w:semiHidden="1" w:unhideWhenUsed="1"/>
+    <w:lsdException w:name="Body Text 2" w:semiHidden="1" w:unhideWhenUsed="1"/>
+    <w:lsdException w:name="Body Text 3" w:semiHidden="1" w:unhideWhenUsed="1"/>
+    <w:lsdException w:name="Body Text Indent 2" w:semiHidden="1" w:unhideWhenUsed="1"/>
+    <w:lsdException w:name="Body Text Indent 3" w:semiHidden="1" w:unhideWhenUsed="1"/>
+    <w:lsdException w:name="Block Text" w:semiHidden="1" w:unhideWhenUsed="1"/>
+    <w:lsdException w:name="Hyperlink" w:semiHidden="1" w:unhideWhenUsed="1"/>
+    <w:lsdException w:name="FollowedHyperlink" w:semiHidden="1" w:unhideWhenUsed="1"/>
+    <w:lsdException w:name="Strong" w:uiPriority="22" w:qFormat="1"/>
+    <w:lsdException w:name="Emphasis" w:uiPriority="20" w:qFormat="1"/>
+    <w:lsdException w:name="Document Map" w:semiHidden="1" w:unhideWhenUsed="1"/>
+    <w:lsdException w:name="Plain Text" w:semiHidden="1" w:unhideWhenUsed="1"/>
+    <w:lsdException w:name="E-mail Signature" w:semiHidden="1" w:unhideWhenUsed="1"/>
+    <w:lsdException w:name="HTML Top of Form" w:semiHidden="1" w:unhideWhenUsed="1"/>
+    <w:lsdException w:name="HTML Bottom of Form" w:semiHidden="1" w:unhideWhenUsed="1"/>
+    <w:lsdException w:name="Normal (Web)" w:semiHidden="1" w:unhideWhenUsed="1"/>
+    <w:lsdException w:name="HTML Acronym" w:semiHidden="1" w:unhideWhenUsed="1"/>
+    <w:lsdException w:name="HTML Address" w:semiHidden="1" w:unhideWhenUsed="1"/>
+    <w:lsdException w:name="HTML Cite" w:semiHidden="1" w:unhideWhenUsed="1"/>
+    <w:lsdException w:name="HTML Code" w:semiHidden="1" w:unhideWhenUsed="1"/>
+    <w:lsdException w:name="HTML Definition" w:semiHidden="1" w:unhideWhenUsed="1"/>
+    <w:lsdException w:name="HTML Keyboard" w:semiHidden="1" w:unhideWhenUsed="1"/>
+    <w:lsdException w:name="HTML Preformatted" w:semiHidden="1" w:unhideWhenUsed="1"/>
+    <w:lsdException w:name="HTML Sample" w:semiHidden="1" w:unhideWhenUsed="1"/>
+    <w:lsdException w:name="HTML Typewriter" w:semiHidden="1" w:unhideWhenUsed="1"/>
+    <w:lsdException w:name="HTML Variable" w:semiHidden="1" w:unhideWhenUsed="1"/>
+    <w:lsdException w:name="Normal Table" w:semiHidden="1" w:unhideWhenUsed="1"/>
+    <w:lsdException w:name="annotation subject" w:semiHidden="1" w:unhideWhenUsed="1"/>
+    <w:lsdException w:name="No List" w:semiHidden="1" w:unhideWhenUsed="1"/>
+    <w:lsdException w:name="Outline List 1" w:semiHidden="1" w:unhideWhenUsed="1"/>
+    <w:lsdException w:name="Outline List 2" w:semiHidden="1" w:unhideWhenUsed="1"/>
+    <w:lsdException w:name="Outline List 3" w:semiHidden="1" w:unhideWhenUsed="1"/>
+    <w:lsdException w:name="Table Simple 1" w:semiHidden="1" w:unhideWhenUsed="1"/>
+    <w:lsdException w:name="Table Simple 2" w:semiHidden="1" w:unhideWhenUsed="1"/>
+    <w:lsdException w:name="Table Simple 3" w:semiHidden="1" w:unhideWhenUsed="1"/>
+    <w:lsdException w:name="Table Classic 1" w:semiHidden="1" w:unhideWhenUsed="1"/>
+    <w:lsdException w:name="Table Classic 2" w:semiHidden="1" w:unhideWhenUsed="1"/>
+    <w:lsdException w:name="Table Classic 3" w:semiHidden="1" w:unhideWhenUsed="1"/>
+    <w:lsdException w:name="Table Classic 4" w:semiHidden="1" w:unhideWhenUsed="1"/>
+    <w:lsdException w:name="Table Colorful 1" w:semiHidden="1" w:unhideWhenUsed="1"/>
+    <w:lsdException w:name="Table Colorful 2" w:semiHidden="1" w:unhideWhenUsed="1"/>
+    <w:lsdException w:name="Table Colorful 3" w:semiHidden="1" w:unhideWhenUsed="1"/>
+    <w:lsdException w:name="Table Columns 1" w:semiHidden="1" w:unhideWhenUsed="1"/>
+    <w:lsdException w:name="Table Columns 2" w:semiHidden="1" w:unhideWhenUsed="1"/>
+    <w:lsdException w:name="Table Columns 3" w:semiHidden="1" w:unhideWhenUsed="1"/>
+    <w:lsdException w:name="Table Columns 4" w:semiHidden="1" w:unhideWhenUsed="1"/>
+    <w:lsdException w:name="Table Columns 5" w:semiHidden="1" w:unhideWhenUsed="1"/>
+    <w:lsdException w:name="Table Grid 1" w:semiHidden="1" w:unhideWhenUsed="1"/>
+    <w:lsdException w:name="Table Grid 2" w:semiHidden="1" w:unhideWhenUsed="1"/>
+    <w:lsdException w:name="Table Grid 3" w:semiHidden="1" w:unhideWhenUsed="1"/>
+    <w:lsdException w:name="Table Grid 4" w:semiHidden="1" w:unhideWhenUsed="1"/>
+    <w:lsdException w:name="Table Grid 5" w:semiHidden="1" w:unhideWhenUsed="1"/>
+    <w:lsdException w:name="Table Grid 6" w:semiHidden="1" w:unhideWhenUsed="1"/>
+    <w:lsdException w:name="Table Grid 7" w:semiHidden="1" w:unhideWhenUsed="1"/>
+    <w:lsdException w:name="Table Grid 8" w:semiHidden="1" w:unhideWhenUsed="1"/>
+    <w:lsdException w:name="Table List 1" w:semiHidden="1" w:unhideWhenUsed="1"/>
+    <w:lsdException w:name="Table List 2" w:semiHidden="1" w:unhideWhenUsed="1"/>
+    <w:lsdException w:name="Table List 3" w:semiHidden="1" w:unhideWhenUsed="1"/>
+    <w:lsdException w:name="Table List 4" w:semiHidden="1" w:unhideWhenUsed="1"/>
+    <w:lsdException w:name="Table List 5" w:semiHidden="1" w:unhideWhenUsed="1"/>
+    <w:lsdException w:name="Table List 6" w:semiHidden="1" w:unhideWhenUsed="1"/>
+    <w:lsdException w:name="Table List 7" w:semiHidden="1" w:unhideWhenUsed="1"/>
+    <w:lsdException w:name="Table List 8" w:semiHidden="1" w:unhideWhenUsed="1"/>
+    <w:lsdException w:name="Table 3D effects 1" w:semiHidden="1" w:unhideWhenUsed="1"/>
+    <w:lsdException w:name="Table 3D effects 2" w:semiHidden="1" w:unhideWhenUsed="1"/>
+    <w:lsdException w:name="Table 3D effects 3" w:semiHidden="1" w:unhideWhenUsed="1"/>
+    <w:lsdException w:name="Table Contemporary" w:semiHidden="1" w:unhideWhenUsed="1"/>
+    <w:lsdException w:name="Table Elegant" w:semiHidden="1" w:unhideWhenUsed="1"/>
+    <w:lsdException w:name="Table Professional" w:semiHidden="1" w:unhideWhenUsed="1"/>
+    <w:lsdException w:name="Table Subtle 1" w:semiHidden="1" w:unhideWhenUsed="1"/>
+    <w:lsdException w:name="Table Subtle 2" w:semiHidden="1" w:unhideWhenUsed="1"/>
+    <w:lsdException w:name="Table Web 1" w:semiHidden="1" w:unhideWhenUsed="1"/>
+    <w:lsdException w:name="Table Web 2" w:semiHidden="1" w:unhideWhenUsed="1"/>
+    <w:lsdException w:name="Table Web 3" w:semiHidden="1" w:unhideWhenUsed="1"/>
+    <w:lsdException w:name="Balloon Text" w:semiHidden="1" w:unhideWhenUsed="1"/>
+    <w:lsdException w:name="Table Grid" w:uiPriority="39"/>
+    <w:lsdException w:name="Table Theme" w:semiHidden="1" w:unhideWhenUsed="1"/>
+    <w:lsdException w:name="Placeholder Text" w:semiHidden="1"/>
+    <w:lsdException w:name="No Spacing" w:uiPriority="1" w:qFormat="1"/>
+    <w:lsdException w:name="Light Shading" w:uiPriority="60"/>
+    <w:lsdException w:name="Light List" w:uiPriority="61"/>
+    <w:lsdException w:name="Light Grid" w:uiPriority="62"/>
+    <w:lsdException w:name="Medium Shading 1" w:uiPriority="63"/>
+    <w:lsdException w:name="Medium Shading 2" w:uiPriority="64"/>
+    <w:lsdException w:name="Medium List 1" w:uiPriority="65"/>
+    <w:lsdException w:name="Medium List 2" w:uiPriority="66"/>
+    <w:lsdException w:name="Medium Grid 1" w:uiPriority="67"/>
+    <w:lsdException w:name="Medium Grid 2" w:uiPriority="68"/>
+    <w:lsdException w:name="Medium Grid 3" w:uiPriority="69"/>
+    <w:lsdException w:name="Dark List" w:uiPriority="70"/>
+    <w:lsdException w:name="Colorful Shading" w:uiPriority="71"/>
+    <w:lsdException w:name="Colorful List" w:uiPriority="72"/>
+    <w:lsdException w:name="Colorful Grid" w:uiPriority="73"/>
+    <w:lsdException w:name="Light Shading Accent 1" w:uiPriority="60"/>
+    <w:lsdException w:name="Light List Accent 1" w:uiPriority="61"/>
+    <w:lsdException w:name="Light Grid Accent 1" w:uiPriority="62"/>
+    <w:lsdException w:name="Medium Shading 1 Accent 1" w:uiPriority="63"/>
+    <w:lsdException w:name="Medium Shading 2 Accent 1" w:uiPriority="64"/>
+    <w:lsdException w:name="Medium List 1 Accent 1" w:uiPriority="65"/>
+    <w:lsdException w:name="Revision" w:semiHidden="1"/>
+    <w:lsdException w:name="List Paragraph" w:uiPriority="34" w:qFormat="1"/>
+    <w:lsdException w:name="Quote" w:uiPriority="29" w:qFormat="1"/>
+    <w:lsdException w:name="Intense Quote" w:uiPriority="30" w:qFormat="1"/>
+    <w:lsdException w:name="Medium List 2 Accent 1" w:uiPriority="66"/>
+    <w:lsdException w:name="Medium Grid 1 Accent 1" w:uiPriority="67"/>
+    <w:lsdException w:name="Medium Grid 2 Accent 1" w:uiPriority="68"/>
+    <w:lsdException w:name="Medium Grid 3 Accent 1" w:uiPriority="69"/>
+    <w:lsdException w:name="Dark List Accent 1" w:uiPriority="70"/>
+    <w:lsdException w:name="Colorful Shading Accent 1" w:uiPriority="71"/>
+    <w:lsdException w:name="Colorful List Accent 1" w:uiPriority="72"/>
+    <w:lsdException w:name="Colorful Grid Accent 1" w:uiPriority="73"/>
+    <w:lsdException w:name="Light Shading Accent 2" w:uiPriority="60"/>
+    <w:lsdException w:name="Light List Accent 2" w:uiPriority="61"/>
+    <w:lsdException w:name="Light Grid Accent 2" w:uiPriority="62"/>
+    <w:lsdException w:name="Medium Shading 1 Accent 2" w:uiPriority="63"/>
+    <w:lsdException w:name="Medium Shading 2 Accent 2" w:uiPriority="64"/>
+    <w:lsdException w:name="Medium List 1 Accent 2" w:uiPriority="65"/>
+    <w:lsdException w:name="Medium List 2 Accent 2" w:uiPriority="66"/>
+    <w:lsdException w:name="Medium Grid 1 Accent 2" w:uiPriority="67"/>
+    <w:lsdException w:name="Medium Grid 2 Accent 2" w:uiPriority="68"/>
+    <w:lsdException w:name="Medium Grid 3 Accent 2" w:uiPriority="69"/>
+    <w:lsdException w:name="Dark List Accent 2" w:uiPriority="70"/>
+    <w:lsdException w:name="Colorful Shading Accent 2" w:uiPriority="71"/>
+    <w:lsdException w:name="Colorful List Accent 2" w:uiPriority="72"/>
+    <w:lsdException w:name="Colorful Grid Accent 2" w:uiPriority="73"/>
+    <w:lsdException w:name="Light Shading Accent 3" w:uiPriority="60"/>
+    <w:lsdException w:name="Light List Accent 3" w:uiPriority="61"/>
+    <w:lsdException w:name="Light Grid Accent 3" w:uiPriority="62"/>
+    <w:lsdException w:name="Medium Shading 1 Accent 3" w:uiPriority="63"/>
+    <w:lsdException w:name="Medium Shading 2 Accent 3" w:uiPriority="64"/>
+    <w:lsdException w:name="Medium List 1 Accent 3" w:uiPriority="65"/>
+    <w:lsdException w:name="Medium List 2 Accent 3" w:uiPriority="66"/>
+    <w:lsdException w:name="Medium Grid 1 Accent 3" w:uiPriority="67"/>
+    <w:lsdException w:name="Medium Grid 2 Accent 3" w:uiPriority="68"/>
+    <w:lsdException w:name="Medium Grid 3 Accent 3" w:uiPriority="69"/>
+    <w:lsdException w:name="Dark List Accent 3" w:uiPriority="70"/>
+    <w:lsdException w:name="Colorful Shading Accent 3" w:uiPriority="71"/>
+    <w:lsdException w:name="Colorful List Accent 3" w:uiPriority="72"/>
+    <w:lsdException w:name="Colorful Grid Accent 3" w:uiPriority="73"/>
+    <w:lsdException w:name="Light Shading Accent 4" w:uiPriority="60"/>
+    <w:lsdException w:name="Light List Accent 4" w:uiPriority="61"/>
+    <w:lsdException w:name="Light Grid Accent 4" w:uiPriority="62"/>
+    <w:lsdException w:name="Medium Shading 1 Accent 4" w:uiPriority="63"/>
+    <w:lsdException w:name="Medium Shading 2 Accent 4" w:uiPriority="64"/>
+    <w:lsdException w:name="Medium List 1 Accent 4" w:uiPriority="65"/>
+    <w:lsdException w:name="Medium List 2 Accent 4" w:uiPriority="66"/>
+    <w:lsdException w:name="Medium Grid 1 Accent 4" w:uiPriority="67"/>
+    <w:lsdException w:name="Medium Grid 2 Accent 4" w:uiPriority="68"/>
+    <w:lsdException w:name="Medium Grid 3 Accent 4" w:uiPriority="69"/>
+    <w:lsdException w:name="Dark List Accent 4" w:uiPriority="70"/>
+    <w:lsdException w:name="Colorful Shading Accent 4" w:uiPriority="71"/>
+    <w:lsdException w:name="Colorful List Accent 4" w:uiPriority="72"/>
+    <w:lsdException w:name="Colorful Grid Accent 4" w:uiPriority="73"/>
+    <w:lsdException w:name="Light Shading Accent 5" w:uiPriority="60"/>
+    <w:lsdException w:name="Light List Accent 5" w:uiPriority="61"/>
+    <w:lsdException w:name="Light Grid Accent 5" w:uiPriority="62"/>
+    <w:lsdException w:name="Medium Shading 1 Accent 5" w:uiPriority="63"/>
+    <w:lsdException w:name="Medium Shading 2 Accent 5" w:uiPriority="64"/>
+    <w:lsdException w:name="Medium List 1 Accent 5" w:uiPriority="65"/>
+    <w:lsdException w:name="Medium List 2 Accent 5" w:uiPriority="66"/>
+    <w:lsdException w:name="Medium Grid 1 Accent 5" w:uiPriority="67"/>
+    <w:lsdException w:name="Medium Grid 2 Accent 5" w:uiPriority="68"/>
+    <w:lsdException w:name="Medium Grid 3 Accent 5" w:uiPriority="69"/>
+    <w:lsdException w:name="Dark List Accent 5" w:uiPriority="70"/>
+    <w:lsdException w:name="Colorful Shading Accent 5" w:uiPriority="71"/>
+    <w:lsdException w:name="Colorful List Accent 5" w:uiPriority="72"/>
+    <w:lsdException w:name="Colorful Grid Accent 5" w:uiPriority="73"/>
+    <w:lsdException w:name="Light Shading Accent 6" w:uiPriority="60"/>
+    <w:lsdException w:name="Light List Accent 6" w:uiPriority="61"/>
+    <w:lsdException w:name="Light Grid Accent 6" w:uiPriority="62"/>
+    <w:lsdException w:name="Medium Shading 1 Accent 6" w:uiPriority="63"/>
+    <w:lsdException w:name="Medium Shading 2 Accent 6" w:uiPriority="64"/>
+    <w:lsdException w:name="Medium List 1 Accent 6" w:uiPriority="65"/>
+    <w:lsdException w:name="Medium List 2 Accent 6" w:uiPriority="66"/>
+    <w:lsdException w:name="Medium Grid 1 Accent 6" w:uiPriority="67"/>
+    <w:lsdException w:name="Medium Grid 2 Accent 6" w:uiPriority="68"/>
+    <w:lsdException w:name="Medium Grid 3 Accent 6" w:uiPriority="69"/>
+    <w:lsdException w:name="Dark List Accent 6" w:uiPriority="70"/>
+    <w:lsdException w:name="Colorful Shading Accent 6" w:uiPriority="71"/>
+    <w:lsdException w:name="Colorful List Accent 6" w:uiPriority="72"/>
+    <w:lsdException w:name="Colorful Grid Accent 6" w:uiPriority="73"/>
+    <w:lsdException w:name="Subtle Emphasis" w:uiPriority="19" w:qFormat="1"/>
+    <w:lsdException w:name="Intense Emphasis" w:uiPriority="21" w:qFormat="1"/>
+    <w:lsdException w:name="Subtle Reference" w:uiPriority="31" w:qFormat="1"/>
+    <w:lsdException w:name="Intense Reference" w:uiPriority="32" w:qFormat="1"/>
+    <w:lsdException w:name="Book Title" w:uiPriority="33" w:qFormat="1"/>
+    <w:lsdException w:name="Bibliography" w:semiHidden="1" w:uiPriority="37" w:unhideWhenUsed="1"/>
+    <w:lsdException w:name="TOC Heading" w:semiHidden="1" w:uiPriority="39" w:unhideWhenUsed="1" w:qFormat="1"/>
+    <w:lsdException w:name="Grid Table 4" w:uiPriority="49"/>
+    <w:lsdException w:name="Grid Table 5 Dark" w:uiPriority="50"/>
+    <w:lsdException w:name="Grid Table 6 Colorful" w:uiPriority="51"/>
+    <w:lsdException w:name="Grid Table 7 Colorful" w:uiPriority="52"/>
+    <w:lsdException w:name="Grid Table 1 Light Accent 1" w:uiPriority="46"/>
+    <w:lsdException w:name="Grid Table 2 Accent 1" w:uiPriority="47"/>
+    <w:lsdException w:name="Grid Table 3 Accent 1" w:uiPriority="48"/>
+    <w:lsdException w:name="Grid Table 4 Accent 1" w:uiPriority="49"/>
+    <w:lsdException w:name="Grid Table 5 Dark Accent 1" w:uiPriority="50"/>
+    <w:lsdException w:name="Grid Table 6 Colorful Accent 1" w:uiPriority="51"/>
+    <w:lsdException w:name="Grid Table 7 Colorful Accent 1" w:uiPriority="52"/>
+    <w:lsdException w:name="Grid Table 1 Light Accent 2" w:uiPriority="46"/>
+    <w:lsdException w:name="Grid Table 2 Accent 2" w:uiPriority="47"/>
+    <w:lsdException w:name="Grid Table 3 Accent 2" w:uiPriority="48"/>
+    <w:lsdException w:name="Grid Table 4 Accent 2" w:uiPriority="49"/>
+    <w:lsdException w:name="Grid Table 5 Dark Accent 2" w:uiPriority="50"/>
+    <w:lsdException w:name="Grid Table 6 Colorful Accent 2" w:uiPriority="51"/>
+    <w:lsdException w:name="Grid Table 7 Colorful Accent 2" w:uiPriority="52"/>
+    <w:lsdException w:name="Grid Table 1 Light Accent 3" w:uiPriority="46"/>
+    <w:lsdException w:name="Grid Table 2 Accent 3" w:uiPriority="47"/>
+    <w:lsdException w:name="Grid Table 3 Accent 3" w:uiPriority="48"/>
+    <w:lsdException w:name="Grid Table 4 Accent 3" w:uiPriority="49"/>
+    <w:lsdException w:name="Grid Table 5 Dark Accent 3" w:uiPriority="50"/>
+    <w:lsdException w:name="Grid Table 6 Colorful Accent 3" w:uiPriority="51"/>
+    <w:lsdException w:name="Grid Table 7 Colorful Accent 3" w:uiPriority="52"/>
+    <w:lsdException w:name="Grid Table 1 Light Accent 4" w:uiPriority="46"/>
+    <w:lsdException w:name="Grid Table 2 Accent 4" w:uiPriority="47"/>
+    <w:lsdException w:name="Grid Table 3 Accent 4" w:uiPriority="48"/>
+    <w:lsdException w:name="Grid Table 4 Accent 4" w:uiPriority="49"/>
+    <w:lsdException w:name="Grid Table 5 Dark Accent 4" w:uiPriority="50"/>
+    <w:lsdException w:name="Grid Table 6 Colorful Accent 4" w:uiPriority="51"/>
+    <w:lsdException w:name="Grid Table 7 Colorful Accent 4" w:uiPriority="52"/>
+    <w:lsdException w:name="Grid Table 1 Light Accent 5" w:uiPriority="46"/>
+    <w:lsdException w:name="Grid Table 2 Accent 5" w:uiPriority="47"/>
+    <w:lsdException w:name="Grid Table 3 Accent 5" w:uiPriority="48"/>
+    <w:lsdException w:name="Grid Table 4 Accent 5" w:uiPriority="49"/>
+    <w:lsdException w:name="Grid Table 5 Dark Accent 5" w:uiPriority="50"/>
+    <w:lsdException w:name="Grid Table 6 Colorful Accent 5" w:uiPriority="51"/>
+    <w:lsdException w:name="Grid Table 7 Colorful Accent 5" w:uiPriority="52"/>
+    <w:lsdException w:name="Grid Table 1 Light Accent 6" w:uiPriority="46"/>
+    <w:lsdException w:name="Grid Table 2 Accent 6" w:uiPriority="47"/>
+    <w:lsdException w:name="Grid Table 3 Accent 6" w:uiPriority="48"/>
+    <w:lsdException w:name="Grid Table 4 Accent 6" w:uiPriority="49"/>
+    <w:lsdException w:name="Grid Table 5 Dark Accent 6" w:uiPriority="50"/>
+    <w:lsdException w:name="Grid Table 6 Colorful Accent 6" w:uiPriority="51"/>
+    <w:lsdException w:name="Grid Table 7 Colorful Accent 6" w:uiPriority="52"/>
+    <w:lsdException w:name="List Table 1 Light" w:uiPriority="46"/>
+    <w:lsdException w:name="List Table 2" w:uiPriority="47"/>
+    <w:lsdException w:name="List Table 3" w:uiPriority="48"/>
+    <w:lsdException w:name="List Table 4" w:uiPriority="49"/>
+    <w:lsdException w:name="List Table 5 Dark" w:uiPriority="50"/>
+    <w:lsdException w:name="List Table 6 Colorful" w:uiPriority="51"/>
+    <w:lsdException w:name="List Table 7 Colorful" w:uiPriority="52"/>
+    <w:lsdException w:name="List Table 1 Light Accent 1" w:uiPriority="46"/>
+    <w:lsdException w:name="List Table 2 Accent 1" w:uiPriority="47"/>
+    <w:lsdException w:name="List Table 3 Accent 1" w:uiPriority="48"/>
+    <w:lsdException w:name="List Table 4 Accent 1" w:uiPriority="49"/>
+    <w:lsdException w:name="List Table 5 Dark Accent 1" w:uiPriority="50"/>
+    <w:lsdException w:name="List Table 6 Colorful Accent 1" w:uiPriority="51"/>
+    <w:lsdException w:name="List Table 7 Colorful Accent 1" w:uiPriority="52"/>
+    <w:lsdException w:name="List Table 1 Light Accent 2" w:uiPriority="46"/>
+    <w:lsdException w:name="List Table 2 Accent 2" w:uiPriority="47"/>
+    <w:lsdException w:name="List Table 3 Accent 2" w:uiPriority="48"/>
+    <w:lsdException w:name="List Table 4 Accent 2" w:uiPriority="49"/>
+    <w:lsdException w:name="List Table 5 Dark Accent 2" w:uiPriority="50"/>
+    <w:lsdException w:name="List Table 6 Colorful Accent 2" w:uiPriority="51"/>
+    <w:lsdException w:name="List Table 7 Colorful Accent 2" w:uiPriority="52"/>
+    <w:lsdException w:name="List Table 1 Light Accent 3" w:uiPriority="46"/>
+    <w:lsdException w:name="List Table 2 Accent 3" w:uiPriority="47"/>
+    <w:lsdException w:name="List Table 3 Accent 3" w:uiPriority="48"/>
+    <w:lsdException w:name="List Table 4 Accent 3" w:uiPriority="49"/>
+    <w:lsdException w:name="List Table 5 Dark Accent 3" w:uiPriority="50"/>
+    <w:lsdException w:name="List Table 6 Colorful Accent 3" w:uiPriority="51"/>
+    <w:lsdException w:name="List Table 7 Colorful Accent 3" w:uiPriority="52"/>
+    <w:lsdException w:name="List Table 1 Light Accent 4" w:uiPriority="46"/>
+    <w:lsdException w:name="List Table 2 Accent 4" w:uiPriority="47"/>
+    <w:lsdException w:name="List Table 3 Accent 4" w:uiPriority="48"/>
+    <w:lsdException w:name="List Table 4 Accent 4" w:uiPriority="49"/>
+    <w:lsdException w:name="List Table 5 Dark Accent 4" w:uiPriority="50"/>
+    <w:lsdException w:name="List Table 6 Colorful Accent 4" w:uiPriority="51"/>
+    <w:lsdException w:name="List Table 7 Colorful Accent 4" w:uiPriority="52"/>
+    <w:lsdException w:name="List Table 1 Light Accent 5" w:uiPriority="46"/>
+    <w:lsdException w:name="List Table 2 Accent 5" w:uiPriority="47"/>
+    <w:lsdException w:name="List Table 3 Accent 5" w:uiPriority="48"/>
+    <w:lsdException w:name="List Table 4 Accent 5" w:uiPriority="49"/>
+    <w:lsdException w:name="List Table 5 Dark Accent 5" w:uiPriority="50"/>
+    <w:lsdException w:name="List Table 6 Colorful Accent 5" w:uiPriority="51"/>
+    <w:lsdException w:name="List Table 7 Colorful Accent 5" w:uiPriority="52"/>
+    <w:lsdException w:name="List Table 1 Light Accent 6" w:uiPriority="46"/>
+    <w:lsdException w:name="List Table 2 Accent 6" w:uiPriority="47"/>
+    <w:lsdException w:name="List Table 3 Accent 6" w:uiPriority="48"/>
+    <w:lsdException w:name="List Table 4 Accent 6" w:uiPriority="49"/>
+    <w:lsdException w:name="List Table 5 Dark Accent 6" w:uiPriority="50"/>
+    <w:lsdException w:name="List Table 6 Colorful Accent 6" w:uiPriority="51"/>
+    <w:lsdException w:name="List Table 7 Colorful Accent 6" w:uiPriority="52"/>
   </w:latentStyles>
   <w:style w:type="paragraph" w:default="1" w:styleId="Normal">
     <w:name w:val="Normal"/>
@@ -9916,7 +9582,7 @@
   <a:extraClrSchemeLst/>
   <a:extLst>
     <a:ext uri="{05A4C25C-085E-4340-85A3-A5531E510DB2}">
-      <thm15:themeFamily xmlns:thm15="http://schemas.microsoft.com/office/thememl/2012/main" xmlns="" name="Office Theme" id="{62F939B6-93AF-4DB8-9C6B-D6C7DFDC589F}" vid="{4A3C46E8-61CC-4603-A589-7422A47A8E4A}"/>
+      <thm15:themeFamily xmlns:thm15="http://schemas.microsoft.com/office/thememl/2012/main" name="Office Theme" id="{62F939B6-93AF-4DB8-9C6B-D6C7DFDC589F}" vid="{4A3C46E8-61CC-4603-A589-7422A47A8E4A}"/>
     </a:ext>
   </a:extLst>
 </a:theme>

</xml_diff>

<commit_message>
Unfinished modifications SRS and Project Plan
</commit_message>
<xml_diff>
--- a/INTROSE-GIOVANA-ProjectPlan.docx
+++ b/INTROSE-GIOVANA-ProjectPlan.docx
@@ -7600,10 +7600,15 @@
             <w:pPr>
               <w:contextualSpacing w:val="0"/>
               <w:jc w:val="center"/>
-            </w:pPr>
-            <w:r>
-              <w:rPr>
-                <w:rFonts w:ascii="Calibri" w:eastAsia="Calibri" w:hAnsi="Calibri" w:cs="Calibri"/>
+              <w:rPr>
+                <w:rFonts w:asciiTheme="minorHAnsi" w:hAnsiTheme="minorHAnsi"/>
+                <w:sz w:val="22"/>
+                <w:szCs w:val="22"/>
+              </w:rPr>
+            </w:pPr>
+            <w:r>
+              <w:rPr>
+                <w:rFonts w:asciiTheme="minorHAnsi" w:eastAsia="Calibri" w:hAnsiTheme="minorHAnsi" w:cs="Calibri"/>
                 <w:b/>
                 <w:sz w:val="22"/>
                 <w:szCs w:val="22"/>
@@ -7622,10 +7627,15 @@
             <w:pPr>
               <w:contextualSpacing w:val="0"/>
               <w:jc w:val="center"/>
-            </w:pPr>
-            <w:r>
-              <w:rPr>
-                <w:rFonts w:ascii="Calibri" w:eastAsia="Calibri" w:hAnsi="Calibri" w:cs="Calibri"/>
+              <w:rPr>
+                <w:rFonts w:asciiTheme="minorHAnsi" w:hAnsiTheme="minorHAnsi"/>
+                <w:sz w:val="22"/>
+                <w:szCs w:val="22"/>
+              </w:rPr>
+            </w:pPr>
+            <w:r>
+              <w:rPr>
+                <w:rFonts w:asciiTheme="minorHAnsi" w:eastAsia="Calibri" w:hAnsiTheme="minorHAnsi" w:cs="Calibri"/>
                 <w:b/>
                 <w:sz w:val="22"/>
                 <w:szCs w:val="22"/>
@@ -7637,10 +7647,15 @@
             <w:pPr>
               <w:contextualSpacing w:val="0"/>
               <w:jc w:val="center"/>
-            </w:pPr>
-            <w:r>
-              <w:rPr>
-                <w:rFonts w:ascii="Calibri" w:eastAsia="Calibri" w:hAnsi="Calibri" w:cs="Calibri"/>
+              <w:rPr>
+                <w:rFonts w:asciiTheme="minorHAnsi" w:hAnsiTheme="minorHAnsi"/>
+                <w:sz w:val="22"/>
+                <w:szCs w:val="22"/>
+              </w:rPr>
+            </w:pPr>
+            <w:r>
+              <w:rPr>
+                <w:rFonts w:asciiTheme="minorHAnsi" w:eastAsia="Calibri" w:hAnsiTheme="minorHAnsi" w:cs="Calibri"/>
                 <w:b/>
                 <w:sz w:val="22"/>
                 <w:szCs w:val="22"/>
@@ -7659,10 +7674,15 @@
             <w:pPr>
               <w:contextualSpacing w:val="0"/>
               <w:jc w:val="center"/>
-            </w:pPr>
-            <w:r>
-              <w:rPr>
-                <w:rFonts w:ascii="Calibri" w:eastAsia="Calibri" w:hAnsi="Calibri" w:cs="Calibri"/>
+              <w:rPr>
+                <w:rFonts w:asciiTheme="minorHAnsi" w:hAnsiTheme="minorHAnsi"/>
+                <w:sz w:val="22"/>
+                <w:szCs w:val="22"/>
+              </w:rPr>
+            </w:pPr>
+            <w:r>
+              <w:rPr>
+                <w:rFonts w:asciiTheme="minorHAnsi" w:eastAsia="Calibri" w:hAnsiTheme="minorHAnsi" w:cs="Calibri"/>
                 <w:b/>
                 <w:sz w:val="22"/>
                 <w:szCs w:val="22"/>
@@ -7674,12 +7694,17 @@
             <w:pPr>
               <w:contextualSpacing w:val="0"/>
               <w:jc w:val="center"/>
+              <w:rPr>
+                <w:rFonts w:asciiTheme="minorHAnsi" w:hAnsiTheme="minorHAnsi"/>
+                <w:sz w:val="22"/>
+                <w:szCs w:val="22"/>
+              </w:rPr>
             </w:pPr>
             <w:bookmarkStart w:id="0" w:name="h.gjdgxs" w:colFirst="0" w:colLast="0"/>
             <w:bookmarkEnd w:id="0"/>
             <w:r>
               <w:rPr>
-                <w:rFonts w:ascii="Calibri" w:eastAsia="Calibri" w:hAnsi="Calibri" w:cs="Calibri"/>
+                <w:rFonts w:asciiTheme="minorHAnsi" w:eastAsia="Calibri" w:hAnsiTheme="minorHAnsi" w:cs="Calibri"/>
                 <w:b/>
                 <w:sz w:val="22"/>
                 <w:szCs w:val="22"/>
@@ -7701,10 +7726,15 @@
             <w:pPr>
               <w:contextualSpacing w:val="0"/>
               <w:jc w:val="both"/>
-            </w:pPr>
-            <w:r>
-              <w:rPr>
-                <w:rFonts w:ascii="Calibri" w:eastAsia="Calibri" w:hAnsi="Calibri" w:cs="Calibri"/>
+              <w:rPr>
+                <w:rFonts w:asciiTheme="minorHAnsi" w:hAnsiTheme="minorHAnsi"/>
+                <w:sz w:val="22"/>
+                <w:szCs w:val="22"/>
+              </w:rPr>
+            </w:pPr>
+            <w:r>
+              <w:rPr>
+                <w:rFonts w:asciiTheme="minorHAnsi" w:eastAsia="Calibri" w:hAnsiTheme="minorHAnsi" w:cs="Calibri"/>
                 <w:sz w:val="22"/>
                 <w:szCs w:val="22"/>
               </w:rPr>
@@ -7720,10 +7750,15 @@
             <w:pPr>
               <w:contextualSpacing w:val="0"/>
               <w:jc w:val="center"/>
-            </w:pPr>
-            <w:r>
-              <w:rPr>
-                <w:rFonts w:ascii="Calibri" w:eastAsia="Calibri" w:hAnsi="Calibri" w:cs="Calibri"/>
+              <w:rPr>
+                <w:rFonts w:asciiTheme="minorHAnsi" w:hAnsiTheme="minorHAnsi"/>
+                <w:sz w:val="22"/>
+                <w:szCs w:val="22"/>
+              </w:rPr>
+            </w:pPr>
+            <w:r>
+              <w:rPr>
+                <w:rFonts w:asciiTheme="minorHAnsi" w:eastAsia="Calibri" w:hAnsiTheme="minorHAnsi" w:cs="Calibri"/>
                 <w:sz w:val="22"/>
                 <w:szCs w:val="22"/>
               </w:rPr>
@@ -7739,6 +7774,11 @@
             <w:pPr>
               <w:contextualSpacing w:val="0"/>
               <w:jc w:val="center"/>
+              <w:rPr>
+                <w:rFonts w:asciiTheme="minorHAnsi" w:hAnsiTheme="minorHAnsi"/>
+                <w:sz w:val="22"/>
+                <w:szCs w:val="22"/>
+              </w:rPr>
             </w:pPr>
           </w:p>
         </w:tc>
@@ -7754,10 +7794,15 @@
           <w:p>
             <w:pPr>
               <w:contextualSpacing w:val="0"/>
-            </w:pPr>
-            <w:r>
-              <w:rPr>
-                <w:rFonts w:ascii="Calibri" w:eastAsia="Calibri" w:hAnsi="Calibri" w:cs="Calibri"/>
+              <w:rPr>
+                <w:rFonts w:asciiTheme="minorHAnsi" w:hAnsiTheme="minorHAnsi"/>
+                <w:sz w:val="22"/>
+                <w:szCs w:val="22"/>
+              </w:rPr>
+            </w:pPr>
+            <w:r>
+              <w:rPr>
+                <w:rFonts w:asciiTheme="minorHAnsi" w:eastAsia="Calibri" w:hAnsiTheme="minorHAnsi" w:cs="Calibri"/>
                 <w:sz w:val="22"/>
                 <w:szCs w:val="22"/>
               </w:rPr>
@@ -7765,21 +7810,11 @@
             </w:r>
             <w:r>
               <w:rPr>
-                <w:rFonts w:ascii="Calibri" w:eastAsia="Calibri" w:hAnsi="Calibri" w:cs="Calibri"/>
-                <w:sz w:val="22"/>
-                <w:szCs w:val="22"/>
-              </w:rPr>
-              <w:t xml:space="preserve"> </w:t>
-            </w:r>
-            <w:bookmarkStart w:id="1" w:name="_GoBack"/>
-            <w:bookmarkEnd w:id="1"/>
-            <w:r>
-              <w:rPr>
-                <w:rFonts w:ascii="Calibri" w:eastAsia="Calibri" w:hAnsi="Calibri" w:cs="Calibri"/>
-                <w:sz w:val="22"/>
-                <w:szCs w:val="22"/>
-              </w:rPr>
-              <w:t>Staff record transaction in POS</w:t>
+                <w:rFonts w:asciiTheme="minorHAnsi" w:eastAsia="Calibri" w:hAnsiTheme="minorHAnsi" w:cs="Calibri"/>
+                <w:sz w:val="22"/>
+                <w:szCs w:val="22"/>
+              </w:rPr>
+              <w:t xml:space="preserve"> Staff record transaction in POS</w:t>
             </w:r>
           </w:p>
         </w:tc>
@@ -7791,10 +7826,15 @@
             <w:pPr>
               <w:contextualSpacing w:val="0"/>
               <w:jc w:val="center"/>
-            </w:pPr>
-            <w:r>
-              <w:rPr>
-                <w:rFonts w:ascii="Calibri" w:eastAsia="Calibri" w:hAnsi="Calibri" w:cs="Calibri"/>
+              <w:rPr>
+                <w:rFonts w:asciiTheme="minorHAnsi" w:hAnsiTheme="minorHAnsi"/>
+                <w:sz w:val="22"/>
+                <w:szCs w:val="22"/>
+              </w:rPr>
+            </w:pPr>
+            <w:r>
+              <w:rPr>
+                <w:rFonts w:asciiTheme="minorHAnsi" w:eastAsia="Calibri" w:hAnsiTheme="minorHAnsi" w:cs="Calibri"/>
                 <w:sz w:val="22"/>
                 <w:szCs w:val="22"/>
               </w:rPr>
@@ -7810,6 +7850,11 @@
             <w:pPr>
               <w:contextualSpacing w:val="0"/>
               <w:jc w:val="center"/>
+              <w:rPr>
+                <w:rFonts w:asciiTheme="minorHAnsi" w:hAnsiTheme="minorHAnsi"/>
+                <w:sz w:val="22"/>
+                <w:szCs w:val="22"/>
+              </w:rPr>
             </w:pPr>
           </w:p>
         </w:tc>
@@ -7825,10 +7870,15 @@
           <w:p>
             <w:pPr>
               <w:contextualSpacing w:val="0"/>
-            </w:pPr>
-            <w:r>
-              <w:rPr>
-                <w:rFonts w:ascii="Calibri" w:eastAsia="Calibri" w:hAnsi="Calibri" w:cs="Calibri"/>
+              <w:rPr>
+                <w:rFonts w:asciiTheme="minorHAnsi" w:hAnsiTheme="minorHAnsi"/>
+                <w:sz w:val="22"/>
+                <w:szCs w:val="22"/>
+              </w:rPr>
+            </w:pPr>
+            <w:r>
+              <w:rPr>
+                <w:rFonts w:asciiTheme="minorHAnsi" w:eastAsia="Calibri" w:hAnsiTheme="minorHAnsi" w:cs="Calibri"/>
                 <w:sz w:val="22"/>
                 <w:szCs w:val="22"/>
               </w:rPr>
@@ -7836,7 +7886,7 @@
             </w:r>
             <w:r>
               <w:rPr>
-                <w:rFonts w:ascii="Calibri" w:eastAsia="Calibri" w:hAnsi="Calibri" w:cs="Calibri"/>
+                <w:rFonts w:asciiTheme="minorHAnsi" w:eastAsia="Calibri" w:hAnsiTheme="minorHAnsi" w:cs="Calibri"/>
                 <w:sz w:val="22"/>
                 <w:szCs w:val="22"/>
               </w:rPr>
@@ -7852,10 +7902,15 @@
             <w:pPr>
               <w:contextualSpacing w:val="0"/>
               <w:jc w:val="center"/>
-            </w:pPr>
-            <w:r>
-              <w:rPr>
-                <w:rFonts w:ascii="Calibri" w:eastAsia="Calibri" w:hAnsi="Calibri" w:cs="Calibri"/>
+              <w:rPr>
+                <w:rFonts w:asciiTheme="minorHAnsi" w:hAnsiTheme="minorHAnsi"/>
+                <w:sz w:val="22"/>
+                <w:szCs w:val="22"/>
+              </w:rPr>
+            </w:pPr>
+            <w:r>
+              <w:rPr>
+                <w:rFonts w:asciiTheme="minorHAnsi" w:eastAsia="Calibri" w:hAnsiTheme="minorHAnsi" w:cs="Calibri"/>
                 <w:sz w:val="22"/>
                 <w:szCs w:val="22"/>
               </w:rPr>
@@ -7871,6 +7926,11 @@
             <w:pPr>
               <w:contextualSpacing w:val="0"/>
               <w:jc w:val="center"/>
+              <w:rPr>
+                <w:rFonts w:asciiTheme="minorHAnsi" w:hAnsiTheme="minorHAnsi"/>
+                <w:sz w:val="22"/>
+                <w:szCs w:val="22"/>
+              </w:rPr>
             </w:pPr>
           </w:p>
         </w:tc>
@@ -7889,10 +7949,15 @@
                 <w:tab w:val="left" w:pos="3270"/>
               </w:tabs>
               <w:contextualSpacing w:val="0"/>
-            </w:pPr>
-            <w:r>
-              <w:rPr>
-                <w:rFonts w:ascii="Calibri" w:eastAsia="Calibri" w:hAnsi="Calibri" w:cs="Calibri"/>
+              <w:rPr>
+                <w:rFonts w:asciiTheme="minorHAnsi" w:hAnsiTheme="minorHAnsi"/>
+                <w:sz w:val="22"/>
+                <w:szCs w:val="22"/>
+              </w:rPr>
+            </w:pPr>
+            <w:r>
+              <w:rPr>
+                <w:rFonts w:asciiTheme="minorHAnsi" w:eastAsia="Calibri" w:hAnsiTheme="minorHAnsi" w:cs="Calibri"/>
                 <w:sz w:val="22"/>
                 <w:szCs w:val="22"/>
               </w:rPr>
@@ -7908,10 +7973,15 @@
             <w:pPr>
               <w:contextualSpacing w:val="0"/>
               <w:jc w:val="center"/>
-            </w:pPr>
-            <w:r>
-              <w:rPr>
-                <w:rFonts w:ascii="Calibri" w:eastAsia="Calibri" w:hAnsi="Calibri" w:cs="Calibri"/>
+              <w:rPr>
+                <w:rFonts w:asciiTheme="minorHAnsi" w:hAnsiTheme="minorHAnsi"/>
+                <w:sz w:val="22"/>
+                <w:szCs w:val="22"/>
+              </w:rPr>
+            </w:pPr>
+            <w:r>
+              <w:rPr>
+                <w:rFonts w:asciiTheme="minorHAnsi" w:eastAsia="Calibri" w:hAnsiTheme="minorHAnsi" w:cs="Calibri"/>
                 <w:sz w:val="22"/>
                 <w:szCs w:val="22"/>
               </w:rPr>
@@ -7927,6 +7997,11 @@
             <w:pPr>
               <w:contextualSpacing w:val="0"/>
               <w:jc w:val="center"/>
+              <w:rPr>
+                <w:rFonts w:asciiTheme="minorHAnsi" w:hAnsiTheme="minorHAnsi"/>
+                <w:sz w:val="22"/>
+                <w:szCs w:val="22"/>
+              </w:rPr>
             </w:pPr>
           </w:p>
         </w:tc>
@@ -7942,10 +8017,15 @@
           <w:p>
             <w:pPr>
               <w:contextualSpacing w:val="0"/>
-            </w:pPr>
-            <w:r>
-              <w:rPr>
-                <w:rFonts w:ascii="Calibri" w:eastAsia="Calibri" w:hAnsi="Calibri" w:cs="Calibri"/>
+              <w:rPr>
+                <w:rFonts w:asciiTheme="minorHAnsi" w:hAnsiTheme="minorHAnsi"/>
+                <w:sz w:val="22"/>
+                <w:szCs w:val="22"/>
+              </w:rPr>
+            </w:pPr>
+            <w:r>
+              <w:rPr>
+                <w:rFonts w:asciiTheme="minorHAnsi" w:eastAsia="Calibri" w:hAnsiTheme="minorHAnsi" w:cs="Calibri"/>
                 <w:sz w:val="22"/>
                 <w:szCs w:val="22"/>
               </w:rPr>
@@ -7961,6 +8041,11 @@
             <w:pPr>
               <w:contextualSpacing w:val="0"/>
               <w:jc w:val="center"/>
+              <w:rPr>
+                <w:rFonts w:asciiTheme="minorHAnsi" w:hAnsiTheme="minorHAnsi"/>
+                <w:sz w:val="22"/>
+                <w:szCs w:val="22"/>
+              </w:rPr>
             </w:pPr>
           </w:p>
         </w:tc>
@@ -7972,10 +8057,15 @@
             <w:pPr>
               <w:contextualSpacing w:val="0"/>
               <w:jc w:val="center"/>
-            </w:pPr>
-            <w:r>
-              <w:rPr>
-                <w:rFonts w:ascii="Calibri" w:eastAsia="Calibri" w:hAnsi="Calibri" w:cs="Calibri"/>
+              <w:rPr>
+                <w:rFonts w:asciiTheme="minorHAnsi" w:hAnsiTheme="minorHAnsi"/>
+                <w:sz w:val="22"/>
+                <w:szCs w:val="22"/>
+              </w:rPr>
+            </w:pPr>
+            <w:r>
+              <w:rPr>
+                <w:rFonts w:asciiTheme="minorHAnsi" w:eastAsia="Calibri" w:hAnsiTheme="minorHAnsi" w:cs="Calibri"/>
                 <w:sz w:val="22"/>
                 <w:szCs w:val="22"/>
               </w:rPr>
@@ -7995,10 +8085,15 @@
           <w:p>
             <w:pPr>
               <w:contextualSpacing w:val="0"/>
-            </w:pPr>
-            <w:r>
-              <w:rPr>
-                <w:rFonts w:ascii="Calibri" w:eastAsia="Calibri" w:hAnsi="Calibri" w:cs="Calibri"/>
+              <w:rPr>
+                <w:rFonts w:asciiTheme="minorHAnsi" w:hAnsiTheme="minorHAnsi"/>
+                <w:sz w:val="22"/>
+                <w:szCs w:val="22"/>
+              </w:rPr>
+            </w:pPr>
+            <w:r>
+              <w:rPr>
+                <w:rFonts w:asciiTheme="minorHAnsi" w:eastAsia="Calibri" w:hAnsiTheme="minorHAnsi" w:cs="Calibri"/>
                 <w:sz w:val="22"/>
                 <w:szCs w:val="22"/>
               </w:rPr>
@@ -8006,12 +8101,22 @@
             </w:r>
             <w:r>
               <w:rPr>
-                <w:rFonts w:ascii="Arial" w:eastAsia="Arial" w:hAnsi="Arial" w:cs="Arial"/>
+                <w:rFonts w:asciiTheme="minorHAnsi" w:eastAsia="Arial" w:hAnsiTheme="minorHAnsi" w:cs="Arial"/>
                 <w:sz w:val="22"/>
                 <w:szCs w:val="22"/>
               </w:rPr>
               <w:t>Client manage the pending sales lists</w:t>
             </w:r>
+            <w:r>
+              <w:rPr>
+                <w:rFonts w:asciiTheme="minorHAnsi" w:eastAsia="Arial" w:hAnsiTheme="minorHAnsi" w:cs="Arial"/>
+                <w:sz w:val="22"/>
+                <w:szCs w:val="22"/>
+              </w:rPr>
+              <w:t xml:space="preserve"> (REMOVED)</w:t>
+            </w:r>
+            <w:bookmarkStart w:id="1" w:name="_GoBack"/>
+            <w:bookmarkEnd w:id="1"/>
           </w:p>
         </w:tc>
         <w:tc>
@@ -8022,6 +8127,11 @@
             <w:pPr>
               <w:contextualSpacing w:val="0"/>
               <w:jc w:val="center"/>
+              <w:rPr>
+                <w:rFonts w:asciiTheme="minorHAnsi" w:hAnsiTheme="minorHAnsi"/>
+                <w:sz w:val="22"/>
+                <w:szCs w:val="22"/>
+              </w:rPr>
             </w:pPr>
           </w:p>
         </w:tc>
@@ -8033,10 +8143,15 @@
             <w:pPr>
               <w:contextualSpacing w:val="0"/>
               <w:jc w:val="center"/>
-            </w:pPr>
-            <w:r>
-              <w:rPr>
-                <w:rFonts w:ascii="Calibri" w:eastAsia="Calibri" w:hAnsi="Calibri" w:cs="Calibri"/>
+              <w:rPr>
+                <w:rFonts w:asciiTheme="minorHAnsi" w:hAnsiTheme="minorHAnsi"/>
+                <w:sz w:val="22"/>
+                <w:szCs w:val="22"/>
+              </w:rPr>
+            </w:pPr>
+            <w:r>
+              <w:rPr>
+                <w:rFonts w:asciiTheme="minorHAnsi" w:eastAsia="Calibri" w:hAnsiTheme="minorHAnsi" w:cs="Calibri"/>
                 <w:sz w:val="22"/>
                 <w:szCs w:val="22"/>
               </w:rPr>
@@ -8056,10 +8171,15 @@
           <w:p>
             <w:pPr>
               <w:contextualSpacing w:val="0"/>
-            </w:pPr>
-            <w:r>
-              <w:rPr>
-                <w:rFonts w:ascii="Calibri" w:eastAsia="Calibri" w:hAnsi="Calibri" w:cs="Calibri"/>
+              <w:rPr>
+                <w:rFonts w:asciiTheme="minorHAnsi" w:hAnsiTheme="minorHAnsi"/>
+                <w:sz w:val="22"/>
+                <w:szCs w:val="22"/>
+              </w:rPr>
+            </w:pPr>
+            <w:r>
+              <w:rPr>
+                <w:rFonts w:asciiTheme="minorHAnsi" w:eastAsia="Calibri" w:hAnsiTheme="minorHAnsi" w:cs="Calibri"/>
                 <w:sz w:val="22"/>
                 <w:szCs w:val="22"/>
               </w:rPr>
@@ -8067,11 +8187,59 @@
             </w:r>
             <w:r>
               <w:rPr>
-                <w:rFonts w:ascii="Arial" w:eastAsia="Arial" w:hAnsi="Arial" w:cs="Arial"/>
-                <w:sz w:val="22"/>
-                <w:szCs w:val="22"/>
-              </w:rPr>
-              <w:t>Client can access the financial reports</w:t>
+                <w:rFonts w:asciiTheme="minorHAnsi" w:eastAsia="Arial" w:hAnsiTheme="minorHAnsi" w:cs="Arial"/>
+                <w:sz w:val="22"/>
+                <w:szCs w:val="22"/>
+              </w:rPr>
+              <w:t>Client</w:t>
+            </w:r>
+            <w:r>
+              <w:rPr>
+                <w:rFonts w:asciiTheme="minorHAnsi" w:eastAsia="Arial" w:hAnsiTheme="minorHAnsi" w:cs="Arial"/>
+                <w:sz w:val="22"/>
+                <w:szCs w:val="22"/>
+              </w:rPr>
+              <w:t xml:space="preserve"> </w:t>
+            </w:r>
+            <w:r>
+              <w:rPr>
+                <w:rFonts w:asciiTheme="minorHAnsi" w:eastAsia="Arial" w:hAnsiTheme="minorHAnsi" w:cs="Arial"/>
+                <w:sz w:val="22"/>
+                <w:szCs w:val="22"/>
+              </w:rPr>
+              <w:t>manage</w:t>
+            </w:r>
+            <w:r>
+              <w:rPr>
+                <w:rFonts w:asciiTheme="minorHAnsi" w:eastAsia="Arial" w:hAnsiTheme="minorHAnsi" w:cs="Arial"/>
+                <w:sz w:val="22"/>
+                <w:szCs w:val="22"/>
+              </w:rPr>
+              <w:t xml:space="preserve"> financial reports</w:t>
+            </w:r>
+            <w:r>
+              <w:rPr>
+                <w:rFonts w:asciiTheme="minorHAnsi" w:eastAsia="Arial" w:hAnsiTheme="minorHAnsi" w:cs="Arial"/>
+                <w:sz w:val="22"/>
+                <w:szCs w:val="22"/>
+              </w:rPr>
+              <w:t xml:space="preserve"> (daily, monthly</w:t>
+            </w:r>
+            <w:r>
+              <w:rPr>
+                <w:rFonts w:asciiTheme="minorHAnsi" w:eastAsia="Arial" w:hAnsiTheme="minorHAnsi" w:cs="Arial"/>
+                <w:sz w:val="22"/>
+                <w:szCs w:val="22"/>
+              </w:rPr>
+              <w:t>,</w:t>
+            </w:r>
+            <w:r>
+              <w:rPr>
+                <w:rFonts w:asciiTheme="minorHAnsi" w:eastAsia="Arial" w:hAnsiTheme="minorHAnsi" w:cs="Arial"/>
+                <w:sz w:val="22"/>
+                <w:szCs w:val="22"/>
+              </w:rPr>
+              <w:t xml:space="preserve"> yearly)</w:t>
             </w:r>
           </w:p>
         </w:tc>
@@ -8083,6 +8251,11 @@
             <w:pPr>
               <w:contextualSpacing w:val="0"/>
               <w:jc w:val="center"/>
+              <w:rPr>
+                <w:rFonts w:asciiTheme="minorHAnsi" w:hAnsiTheme="minorHAnsi"/>
+                <w:sz w:val="22"/>
+                <w:szCs w:val="22"/>
+              </w:rPr>
             </w:pPr>
           </w:p>
         </w:tc>
@@ -8094,10 +8267,15 @@
             <w:pPr>
               <w:contextualSpacing w:val="0"/>
               <w:jc w:val="center"/>
-            </w:pPr>
-            <w:r>
-              <w:rPr>
-                <w:rFonts w:ascii="Calibri" w:eastAsia="Calibri" w:hAnsi="Calibri" w:cs="Calibri"/>
+              <w:rPr>
+                <w:rFonts w:asciiTheme="minorHAnsi" w:hAnsiTheme="minorHAnsi"/>
+                <w:sz w:val="22"/>
+                <w:szCs w:val="22"/>
+              </w:rPr>
+            </w:pPr>
+            <w:r>
+              <w:rPr>
+                <w:rFonts w:asciiTheme="minorHAnsi" w:eastAsia="Calibri" w:hAnsiTheme="minorHAnsi" w:cs="Calibri"/>
                 <w:sz w:val="22"/>
                 <w:szCs w:val="22"/>
               </w:rPr>
@@ -8117,10 +8295,15 @@
           <w:p>
             <w:pPr>
               <w:contextualSpacing w:val="0"/>
-            </w:pPr>
-            <w:r>
-              <w:rPr>
-                <w:rFonts w:ascii="Calibri" w:eastAsia="Calibri" w:hAnsi="Calibri" w:cs="Calibri"/>
+              <w:rPr>
+                <w:rFonts w:asciiTheme="minorHAnsi" w:hAnsiTheme="minorHAnsi"/>
+                <w:sz w:val="22"/>
+                <w:szCs w:val="22"/>
+              </w:rPr>
+            </w:pPr>
+            <w:r>
+              <w:rPr>
+                <w:rFonts w:asciiTheme="minorHAnsi" w:eastAsia="Calibri" w:hAnsiTheme="minorHAnsi" w:cs="Calibri"/>
                 <w:sz w:val="22"/>
                 <w:szCs w:val="22"/>
               </w:rPr>
@@ -8136,6 +8319,11 @@
             <w:pPr>
               <w:contextualSpacing w:val="0"/>
               <w:jc w:val="center"/>
+              <w:rPr>
+                <w:rFonts w:asciiTheme="minorHAnsi" w:hAnsiTheme="minorHAnsi"/>
+                <w:sz w:val="22"/>
+                <w:szCs w:val="22"/>
+              </w:rPr>
             </w:pPr>
           </w:p>
         </w:tc>
@@ -8147,10 +8335,15 @@
             <w:pPr>
               <w:contextualSpacing w:val="0"/>
               <w:jc w:val="center"/>
-            </w:pPr>
-            <w:r>
-              <w:rPr>
-                <w:rFonts w:ascii="Calibri" w:eastAsia="Calibri" w:hAnsi="Calibri" w:cs="Calibri"/>
+              <w:rPr>
+                <w:rFonts w:asciiTheme="minorHAnsi" w:hAnsiTheme="minorHAnsi"/>
+                <w:sz w:val="22"/>
+                <w:szCs w:val="22"/>
+              </w:rPr>
+            </w:pPr>
+            <w:r>
+              <w:rPr>
+                <w:rFonts w:asciiTheme="minorHAnsi" w:eastAsia="Calibri" w:hAnsiTheme="minorHAnsi" w:cs="Calibri"/>
                 <w:sz w:val="22"/>
                 <w:szCs w:val="22"/>
               </w:rPr>
@@ -8170,10 +8363,15 @@
           <w:p>
             <w:pPr>
               <w:contextualSpacing w:val="0"/>
-            </w:pPr>
-            <w:r>
-              <w:rPr>
-                <w:rFonts w:ascii="Calibri" w:eastAsia="Calibri" w:hAnsi="Calibri" w:cs="Calibri"/>
+              <w:rPr>
+                <w:rFonts w:asciiTheme="minorHAnsi" w:hAnsiTheme="minorHAnsi"/>
+                <w:sz w:val="22"/>
+                <w:szCs w:val="22"/>
+              </w:rPr>
+            </w:pPr>
+            <w:r>
+              <w:rPr>
+                <w:rFonts w:asciiTheme="minorHAnsi" w:eastAsia="Calibri" w:hAnsiTheme="minorHAnsi" w:cs="Calibri"/>
                 <w:sz w:val="22"/>
                 <w:szCs w:val="22"/>
               </w:rPr>
@@ -8189,6 +8387,11 @@
             <w:pPr>
               <w:contextualSpacing w:val="0"/>
               <w:jc w:val="center"/>
+              <w:rPr>
+                <w:rFonts w:asciiTheme="minorHAnsi" w:hAnsiTheme="minorHAnsi"/>
+                <w:sz w:val="22"/>
+                <w:szCs w:val="22"/>
+              </w:rPr>
             </w:pPr>
           </w:p>
         </w:tc>
@@ -8200,10 +8403,15 @@
             <w:pPr>
               <w:contextualSpacing w:val="0"/>
               <w:jc w:val="center"/>
-            </w:pPr>
-            <w:r>
-              <w:rPr>
-                <w:rFonts w:ascii="Calibri" w:eastAsia="Calibri" w:hAnsi="Calibri" w:cs="Calibri"/>
+              <w:rPr>
+                <w:rFonts w:asciiTheme="minorHAnsi" w:hAnsiTheme="minorHAnsi"/>
+                <w:sz w:val="22"/>
+                <w:szCs w:val="22"/>
+              </w:rPr>
+            </w:pPr>
+            <w:r>
+              <w:rPr>
+                <w:rFonts w:asciiTheme="minorHAnsi" w:eastAsia="Calibri" w:hAnsiTheme="minorHAnsi" w:cs="Calibri"/>
                 <w:sz w:val="22"/>
                 <w:szCs w:val="22"/>
               </w:rPr>
@@ -8223,14 +8431,14 @@
           <w:p>
             <w:pPr>
               <w:rPr>
-                <w:rFonts w:ascii="Calibri" w:eastAsia="Calibri" w:hAnsi="Calibri" w:cs="Calibri"/>
-                <w:sz w:val="22"/>
-                <w:szCs w:val="22"/>
-              </w:rPr>
-            </w:pPr>
-            <w:r>
-              <w:rPr>
-                <w:rFonts w:ascii="Calibri" w:eastAsia="Calibri" w:hAnsi="Calibri" w:cs="Calibri"/>
+                <w:rFonts w:asciiTheme="minorHAnsi" w:eastAsia="Calibri" w:hAnsiTheme="minorHAnsi" w:cs="Calibri"/>
+                <w:sz w:val="22"/>
+                <w:szCs w:val="22"/>
+              </w:rPr>
+            </w:pPr>
+            <w:r>
+              <w:rPr>
+                <w:rFonts w:asciiTheme="minorHAnsi" w:eastAsia="Calibri" w:hAnsiTheme="minorHAnsi" w:cs="Calibri"/>
                 <w:sz w:val="22"/>
                 <w:szCs w:val="22"/>
               </w:rPr>
@@ -8245,10 +8453,15 @@
           <w:p>
             <w:pPr>
               <w:jc w:val="center"/>
-            </w:pPr>
-            <w:r>
-              <w:rPr>
-                <w:rFonts w:ascii="Calibri" w:eastAsia="Calibri" w:hAnsi="Calibri" w:cs="Calibri"/>
+              <w:rPr>
+                <w:rFonts w:asciiTheme="minorHAnsi" w:hAnsiTheme="minorHAnsi"/>
+                <w:sz w:val="22"/>
+                <w:szCs w:val="22"/>
+              </w:rPr>
+            </w:pPr>
+            <w:r>
+              <w:rPr>
+                <w:rFonts w:asciiTheme="minorHAnsi" w:eastAsia="Calibri" w:hAnsiTheme="minorHAnsi" w:cs="Calibri"/>
                 <w:sz w:val="22"/>
                 <w:szCs w:val="22"/>
               </w:rPr>
@@ -8264,7 +8477,7 @@
             <w:pPr>
               <w:jc w:val="center"/>
               <w:rPr>
-                <w:rFonts w:ascii="Calibri" w:eastAsia="Calibri" w:hAnsi="Calibri" w:cs="Calibri"/>
+                <w:rFonts w:asciiTheme="minorHAnsi" w:eastAsia="Calibri" w:hAnsiTheme="minorHAnsi" w:cs="Calibri"/>
                 <w:sz w:val="22"/>
                 <w:szCs w:val="22"/>
               </w:rPr>

</xml_diff>